<commit_message>
File updation to reflect the latest changes
</commit_message>
<xml_diff>
--- a/Starbucks Article.docx
+++ b/Starbucks Article.docx
@@ -73,26 +73,6 @@
     <w:p>
       <w:pPr>
         <w:spacing w:before="100" w:beforeAutospacing="1" w:after="100" w:afterAutospacing="1" w:line="240" w:lineRule="auto"/>
-        <w:rPr>
-          <w:rFonts w:ascii="Times New Roman" w:eastAsia="Times New Roman" w:hAnsi="Times New Roman" w:cs="Times New Roman"/>
-          <w:sz w:val="24"/>
-          <w:szCs w:val="24"/>
-          <w:lang w:eastAsia="en-IN"/>
-        </w:rPr>
-      </w:pPr>
-      <w:r>
-        <w:rPr>
-          <w:rFonts w:ascii="Times New Roman" w:eastAsia="Times New Roman" w:hAnsi="Times New Roman" w:cs="Times New Roman"/>
-          <w:sz w:val="24"/>
-          <w:szCs w:val="24"/>
-          <w:lang w:eastAsia="en-IN"/>
-        </w:rPr>
-        <w:t>We will be exploring the Starbuck’s Dataset which simulates how people make purchasing decisions and how those decisions are influenced by promotional offers. We want to make a recommendation engine that recommends Starbucks which offer should be sent to a particular customer.</w:t>
-      </w:r>
-    </w:p>
-    <w:p>
-      <w:pPr>
-        <w:spacing w:before="100" w:beforeAutospacing="1" w:after="100" w:afterAutospacing="1" w:line="240" w:lineRule="auto"/>
         <w:outlineLvl w:val="0"/>
         <w:rPr>
           <w:rFonts w:ascii="Times New Roman" w:eastAsia="Times New Roman" w:hAnsi="Times New Roman" w:cs="Times New Roman"/>
@@ -119,230 +99,299 @@
     </w:p>
     <w:p>
       <w:pPr>
-        <w:spacing w:before="100" w:beforeAutospacing="1" w:after="100" w:afterAutospacing="1" w:line="240" w:lineRule="auto"/>
-        <w:rPr>
-          <w:rFonts w:ascii="Times New Roman" w:eastAsia="Times New Roman" w:hAnsi="Times New Roman" w:cs="Times New Roman"/>
-          <w:sz w:val="24"/>
-          <w:szCs w:val="24"/>
-          <w:lang w:eastAsia="en-IN"/>
-        </w:rPr>
-      </w:pPr>
-      <w:r>
-        <w:rPr>
-          <w:rFonts w:ascii="Times New Roman" w:eastAsia="Times New Roman" w:hAnsi="Times New Roman" w:cs="Times New Roman"/>
-          <w:sz w:val="24"/>
-          <w:szCs w:val="24"/>
-          <w:lang w:eastAsia="en-IN"/>
-        </w:rPr>
-        <w:t>There are three types of offers that can be sent: buy-one-get-one (BOGO), discount, and informational. In a BOGO offer, a user needs to spend a certain amount to get a reward equal to that threshold amount. In a discount, a user gains a reward equal to a fraction of the amount spent. In an informational offer, there is no reward, but neither is there a required amount that the user is expected to spend. Offers can be delivered via multiple channels.</w:t>
-      </w:r>
-    </w:p>
-    <w:p>
-      <w:pPr>
-        <w:spacing w:before="100" w:beforeAutospacing="1" w:after="100" w:afterAutospacing="1" w:line="240" w:lineRule="auto"/>
-        <w:rPr>
-          <w:rFonts w:ascii="Times New Roman" w:eastAsia="Times New Roman" w:hAnsi="Times New Roman" w:cs="Times New Roman"/>
-          <w:sz w:val="24"/>
-          <w:szCs w:val="24"/>
-          <w:lang w:eastAsia="en-IN"/>
-        </w:rPr>
-      </w:pPr>
-      <w:r>
-        <w:rPr>
-          <w:rFonts w:ascii="Times New Roman" w:eastAsia="Times New Roman" w:hAnsi="Times New Roman" w:cs="Times New Roman"/>
-          <w:sz w:val="24"/>
-          <w:szCs w:val="24"/>
-          <w:lang w:eastAsia="en-IN"/>
-        </w:rPr>
-        <w:t>We are interested to answer the following two questions:</w:t>
-      </w:r>
-    </w:p>
-    <w:p>
-      <w:pPr>
         <w:numPr>
           <w:ilvl w:val="0"/>
-          <w:numId w:val="11"/>
+          <w:numId w:val="22"/>
         </w:numPr>
-        <w:spacing w:before="100" w:beforeAutospacing="1" w:after="100" w:afterAutospacing="1" w:line="240" w:lineRule="auto"/>
-        <w:rPr>
-          <w:rFonts w:ascii="Times New Roman" w:eastAsia="Times New Roman" w:hAnsi="Times New Roman" w:cs="Times New Roman"/>
-          <w:sz w:val="24"/>
-          <w:szCs w:val="24"/>
-          <w:lang w:eastAsia="en-IN"/>
-        </w:rPr>
-      </w:pPr>
-      <w:r>
-        <w:rPr>
-          <w:rFonts w:ascii="Times New Roman" w:eastAsia="Times New Roman" w:hAnsi="Times New Roman" w:cs="Times New Roman"/>
-          <w:sz w:val="24"/>
-          <w:szCs w:val="24"/>
-          <w:lang w:eastAsia="en-IN"/>
-        </w:rPr>
-        <w:t>Which offer should be sent to a particular customer to let the customer buy more?</w:t>
+        <w:shd w:val="clear" w:color="auto" w:fill="FFFFFF"/>
+        <w:spacing w:before="100" w:beforeAutospacing="1" w:after="100" w:afterAutospacing="1" w:line="240" w:lineRule="auto"/>
+        <w:rPr>
+          <w:rFonts w:ascii="Helvetica" w:eastAsia="Times New Roman" w:hAnsi="Helvetica" w:cs="Helvetica"/>
+          <w:color w:val="000000"/>
+          <w:sz w:val="21"/>
+          <w:szCs w:val="21"/>
+          <w:lang w:eastAsia="en-IN"/>
+        </w:rPr>
+      </w:pPr>
+      <w:r>
+        <w:rPr>
+          <w:rFonts w:ascii="Helvetica" w:eastAsia="Times New Roman" w:hAnsi="Helvetica" w:cs="Helvetica"/>
+          <w:color w:val="000000"/>
+          <w:sz w:val="21"/>
+          <w:szCs w:val="21"/>
+          <w:lang w:eastAsia="en-IN"/>
+        </w:rPr>
+        <w:t>We will be exploring the Starbuck’s Dataset which simulates how people make purchasing decisions and how those decisions are influenced by promotional offers. We want to make a recommendation engine that recommends Starbucks which offer should be sent to a particular customer.</w:t>
       </w:r>
     </w:p>
     <w:p>
       <w:pPr>
         <w:numPr>
           <w:ilvl w:val="0"/>
-          <w:numId w:val="11"/>
+          <w:numId w:val="22"/>
         </w:numPr>
-        <w:spacing w:before="100" w:beforeAutospacing="1" w:after="100" w:afterAutospacing="1" w:line="240" w:lineRule="auto"/>
-        <w:rPr>
-          <w:rFonts w:ascii="Times New Roman" w:eastAsia="Times New Roman" w:hAnsi="Times New Roman" w:cs="Times New Roman"/>
-          <w:sz w:val="24"/>
-          <w:szCs w:val="24"/>
-          <w:lang w:eastAsia="en-IN"/>
-        </w:rPr>
-      </w:pPr>
-      <w:r>
-        <w:rPr>
-          <w:rFonts w:ascii="Times New Roman" w:eastAsia="Times New Roman" w:hAnsi="Times New Roman" w:cs="Times New Roman"/>
-          <w:sz w:val="24"/>
-          <w:szCs w:val="24"/>
-          <w:lang w:eastAsia="en-IN"/>
-        </w:rPr>
-        <w:t>Which demographic groups respond best to which offer type?</w:t>
-      </w:r>
-    </w:p>
-    <w:p>
-      <w:pPr>
-        <w:spacing w:before="100" w:beforeAutospacing="1" w:after="100" w:afterAutospacing="1" w:line="240" w:lineRule="auto"/>
-        <w:rPr>
-          <w:rFonts w:ascii="Times New Roman" w:eastAsia="Times New Roman" w:hAnsi="Times New Roman" w:cs="Times New Roman"/>
-          <w:sz w:val="24"/>
-          <w:szCs w:val="24"/>
-          <w:lang w:eastAsia="en-IN"/>
-        </w:rPr>
-      </w:pPr>
-      <w:r>
-        <w:rPr>
-          <w:rFonts w:ascii="Times New Roman" w:eastAsia="Times New Roman" w:hAnsi="Times New Roman" w:cs="Times New Roman"/>
-          <w:sz w:val="24"/>
-          <w:szCs w:val="24"/>
-          <w:lang w:eastAsia="en-IN"/>
-        </w:rPr>
-        <w:t>Additional questions that I want to explore through the dataset:</w:t>
+        <w:shd w:val="clear" w:color="auto" w:fill="FFFFFF"/>
+        <w:spacing w:before="100" w:beforeAutospacing="1" w:after="100" w:afterAutospacing="1" w:line="240" w:lineRule="auto"/>
+        <w:rPr>
+          <w:rFonts w:ascii="Helvetica" w:eastAsia="Times New Roman" w:hAnsi="Helvetica" w:cs="Helvetica"/>
+          <w:color w:val="000000"/>
+          <w:sz w:val="21"/>
+          <w:szCs w:val="21"/>
+          <w:lang w:eastAsia="en-IN"/>
+        </w:rPr>
+      </w:pPr>
+      <w:r>
+        <w:rPr>
+          <w:rFonts w:ascii="Helvetica" w:eastAsia="Times New Roman" w:hAnsi="Helvetica" w:cs="Helvetica"/>
+          <w:color w:val="000000"/>
+          <w:sz w:val="21"/>
+          <w:szCs w:val="21"/>
+          <w:lang w:eastAsia="en-IN"/>
+        </w:rPr>
+        <w:t>There are three types of offers that can be sent: buy-one-get-one (BOGO), discount, and informational. In a BOGO offer, a user needs to spend a certain amount to get a reward equal to that threshold amount. In a discount, a user gains a reward equal to a fraction of the amount spent. In an informational offer, there is no reward, but neither is there a required amount that the user is expected to spend. Offers can be delivered via multiple channels.</w:t>
       </w:r>
     </w:p>
     <w:p>
       <w:pPr>
         <w:numPr>
           <w:ilvl w:val="0"/>
-          <w:numId w:val="12"/>
+          <w:numId w:val="22"/>
         </w:numPr>
-        <w:spacing w:before="100" w:beforeAutospacing="1" w:after="100" w:afterAutospacing="1" w:line="240" w:lineRule="auto"/>
-        <w:rPr>
-          <w:rFonts w:ascii="Times New Roman" w:eastAsia="Times New Roman" w:hAnsi="Times New Roman" w:cs="Times New Roman"/>
-          <w:sz w:val="24"/>
-          <w:szCs w:val="24"/>
-          <w:lang w:eastAsia="en-IN"/>
-        </w:rPr>
-      </w:pPr>
-      <w:r>
-        <w:rPr>
-          <w:rFonts w:ascii="Times New Roman" w:eastAsia="Times New Roman" w:hAnsi="Times New Roman" w:cs="Times New Roman"/>
-          <w:sz w:val="24"/>
-          <w:szCs w:val="24"/>
-          <w:lang w:eastAsia="en-IN"/>
-        </w:rPr>
-        <w:t>Impact of age on the offer fulfillment</w:t>
+        <w:shd w:val="clear" w:color="auto" w:fill="FFFFFF"/>
+        <w:spacing w:before="100" w:beforeAutospacing="1" w:after="100" w:afterAutospacing="1" w:line="240" w:lineRule="auto"/>
+        <w:rPr>
+          <w:rFonts w:ascii="Helvetica" w:eastAsia="Times New Roman" w:hAnsi="Helvetica" w:cs="Helvetica"/>
+          <w:color w:val="000000"/>
+          <w:sz w:val="21"/>
+          <w:szCs w:val="21"/>
+          <w:lang w:eastAsia="en-IN"/>
+        </w:rPr>
+      </w:pPr>
+      <w:r>
+        <w:rPr>
+          <w:rFonts w:ascii="Helvetica" w:eastAsia="Times New Roman" w:hAnsi="Helvetica" w:cs="Helvetica"/>
+          <w:color w:val="000000"/>
+          <w:sz w:val="21"/>
+          <w:szCs w:val="21"/>
+          <w:lang w:eastAsia="en-IN"/>
+        </w:rPr>
+        <w:t>We are interested to answer the following questions:</w:t>
+      </w:r>
+    </w:p>
+    <w:p>
+      <w:pPr>
+        <w:numPr>
+          <w:ilvl w:val="1"/>
+          <w:numId w:val="22"/>
+        </w:numPr>
+        <w:shd w:val="clear" w:color="auto" w:fill="FFFFFF"/>
+        <w:spacing w:before="100" w:beforeAutospacing="1" w:after="100" w:afterAutospacing="1" w:line="240" w:lineRule="auto"/>
+        <w:rPr>
+          <w:rFonts w:ascii="Helvetica" w:eastAsia="Times New Roman" w:hAnsi="Helvetica" w:cs="Helvetica"/>
+          <w:color w:val="000000"/>
+          <w:sz w:val="21"/>
+          <w:szCs w:val="21"/>
+          <w:lang w:eastAsia="en-IN"/>
+        </w:rPr>
+      </w:pPr>
+      <w:r>
+        <w:rPr>
+          <w:rFonts w:ascii="Helvetica" w:eastAsia="Times New Roman" w:hAnsi="Helvetica" w:cs="Helvetica"/>
+          <w:color w:val="000000"/>
+          <w:sz w:val="21"/>
+          <w:szCs w:val="21"/>
+          <w:lang w:eastAsia="en-IN"/>
+        </w:rPr>
+        <w:t>Which offer should be sent to a particular customer to let the customer buy more?</w:t>
+      </w:r>
+    </w:p>
+    <w:p>
+      <w:pPr>
+        <w:numPr>
+          <w:ilvl w:val="1"/>
+          <w:numId w:val="22"/>
+        </w:numPr>
+        <w:shd w:val="clear" w:color="auto" w:fill="FFFFFF"/>
+        <w:spacing w:before="100" w:beforeAutospacing="1" w:after="100" w:afterAutospacing="1" w:line="240" w:lineRule="auto"/>
+        <w:rPr>
+          <w:rFonts w:ascii="Helvetica" w:eastAsia="Times New Roman" w:hAnsi="Helvetica" w:cs="Helvetica"/>
+          <w:color w:val="000000"/>
+          <w:sz w:val="21"/>
+          <w:szCs w:val="21"/>
+          <w:lang w:eastAsia="en-IN"/>
+        </w:rPr>
+      </w:pPr>
+      <w:r>
+        <w:rPr>
+          <w:rFonts w:ascii="Helvetica" w:eastAsia="Times New Roman" w:hAnsi="Helvetica" w:cs="Helvetica"/>
+          <w:color w:val="000000"/>
+          <w:sz w:val="21"/>
+          <w:szCs w:val="21"/>
+          <w:lang w:eastAsia="en-IN"/>
+        </w:rPr>
+        <w:t>What is the impact of the customer demographic on the offer completion?</w:t>
+      </w:r>
+    </w:p>
+    <w:p>
+      <w:pPr>
+        <w:numPr>
+          <w:ilvl w:val="1"/>
+          <w:numId w:val="22"/>
+        </w:numPr>
+        <w:shd w:val="clear" w:color="auto" w:fill="FFFFFF"/>
+        <w:spacing w:before="100" w:beforeAutospacing="1" w:after="100" w:afterAutospacing="1" w:line="240" w:lineRule="auto"/>
+        <w:rPr>
+          <w:rFonts w:ascii="Helvetica" w:eastAsia="Times New Roman" w:hAnsi="Helvetica" w:cs="Helvetica"/>
+          <w:color w:val="000000"/>
+          <w:sz w:val="21"/>
+          <w:szCs w:val="21"/>
+          <w:lang w:eastAsia="en-IN"/>
+        </w:rPr>
+      </w:pPr>
+      <w:r>
+        <w:rPr>
+          <w:rFonts w:ascii="Helvetica" w:eastAsia="Times New Roman" w:hAnsi="Helvetica" w:cs="Helvetica"/>
+          <w:color w:val="000000"/>
+          <w:sz w:val="21"/>
+          <w:szCs w:val="21"/>
+          <w:lang w:eastAsia="en-IN"/>
+        </w:rPr>
+        <w:t>What is the impact of the membership duration on the offer completion?</w:t>
+      </w:r>
+    </w:p>
+    <w:p>
+      <w:pPr>
+        <w:numPr>
+          <w:ilvl w:val="1"/>
+          <w:numId w:val="22"/>
+        </w:numPr>
+        <w:shd w:val="clear" w:color="auto" w:fill="FFFFFF"/>
+        <w:spacing w:before="100" w:beforeAutospacing="1" w:after="100" w:afterAutospacing="1" w:line="240" w:lineRule="auto"/>
+        <w:rPr>
+          <w:rFonts w:ascii="Helvetica" w:eastAsia="Times New Roman" w:hAnsi="Helvetica" w:cs="Helvetica"/>
+          <w:color w:val="000000"/>
+          <w:sz w:val="21"/>
+          <w:szCs w:val="21"/>
+          <w:lang w:eastAsia="en-IN"/>
+        </w:rPr>
+      </w:pPr>
+      <w:r>
+        <w:rPr>
+          <w:rFonts w:ascii="Helvetica" w:eastAsia="Times New Roman" w:hAnsi="Helvetica" w:cs="Helvetica"/>
+          <w:color w:val="000000"/>
+          <w:sz w:val="21"/>
+          <w:szCs w:val="21"/>
+          <w:lang w:eastAsia="en-IN"/>
+        </w:rPr>
+        <w:t>Which are the best channels for that leads to the most offer completion?</w:t>
+      </w:r>
+    </w:p>
+    <w:p>
+      <w:pPr>
+        <w:shd w:val="clear" w:color="auto" w:fill="FFFFFF"/>
+        <w:spacing w:before="240" w:after="0" w:line="240" w:lineRule="auto"/>
+        <w:rPr>
+          <w:rFonts w:ascii="Helvetica" w:eastAsia="Times New Roman" w:hAnsi="Helvetica" w:cs="Helvetica"/>
+          <w:b/>
+          <w:bCs/>
+          <w:color w:val="000000"/>
+          <w:sz w:val="21"/>
+          <w:szCs w:val="21"/>
+          <w:lang w:eastAsia="en-IN"/>
+        </w:rPr>
+      </w:pPr>
+      <w:r>
+        <w:rPr>
+          <w:rFonts w:ascii="Helvetica" w:eastAsia="Times New Roman" w:hAnsi="Helvetica" w:cs="Helvetica"/>
+          <w:b/>
+          <w:bCs/>
+          <w:color w:val="000000"/>
+          <w:sz w:val="21"/>
+          <w:szCs w:val="21"/>
+          <w:lang w:eastAsia="en-IN"/>
+        </w:rPr>
+        <w:t>STRATEGY</w:t>
       </w:r>
     </w:p>
     <w:p>
       <w:pPr>
         <w:numPr>
           <w:ilvl w:val="0"/>
-          <w:numId w:val="12"/>
+          <w:numId w:val="23"/>
         </w:numPr>
-        <w:spacing w:before="100" w:beforeAutospacing="1" w:after="100" w:afterAutospacing="1" w:line="240" w:lineRule="auto"/>
-        <w:rPr>
-          <w:rFonts w:ascii="Times New Roman" w:eastAsia="Times New Roman" w:hAnsi="Times New Roman" w:cs="Times New Roman"/>
-          <w:sz w:val="24"/>
-          <w:szCs w:val="24"/>
-          <w:lang w:eastAsia="en-IN"/>
-        </w:rPr>
-      </w:pPr>
-      <w:r>
-        <w:rPr>
-          <w:rFonts w:ascii="Times New Roman" w:eastAsia="Times New Roman" w:hAnsi="Times New Roman" w:cs="Times New Roman"/>
-          <w:sz w:val="24"/>
-          <w:szCs w:val="24"/>
-          <w:lang w:eastAsia="en-IN"/>
-        </w:rPr>
-        <w:t>Impact of gender on the offer fulfillment</w:t>
+        <w:shd w:val="clear" w:color="auto" w:fill="FFFFFF"/>
+        <w:spacing w:before="100" w:beforeAutospacing="1" w:after="100" w:afterAutospacing="1" w:line="240" w:lineRule="auto"/>
+        <w:rPr>
+          <w:rFonts w:ascii="Helvetica" w:eastAsia="Times New Roman" w:hAnsi="Helvetica" w:cs="Helvetica"/>
+          <w:color w:val="000000"/>
+          <w:sz w:val="21"/>
+          <w:szCs w:val="21"/>
+          <w:lang w:eastAsia="en-IN"/>
+        </w:rPr>
+      </w:pPr>
+      <w:r>
+        <w:rPr>
+          <w:rFonts w:ascii="Helvetica" w:eastAsia="Times New Roman" w:hAnsi="Helvetica" w:cs="Helvetica"/>
+          <w:color w:val="000000"/>
+          <w:sz w:val="21"/>
+          <w:szCs w:val="21"/>
+          <w:lang w:eastAsia="en-IN"/>
+        </w:rPr>
+        <w:t>First, I will wrangle and combine the data from offer portfolio, customer profile, and transaction. Each row of this combined dataset will describe the customer demographic data, offer's attributes, and whether the offer was successful. In this, I will take into account the possibility that a person may have completed the offer without even actually viewing the offer. Such outliers will have to be taken care and only those transaction will be considered where the user have actually viewed the offer and then completed the offer.</w:t>
       </w:r>
     </w:p>
     <w:p>
       <w:pPr>
         <w:numPr>
           <w:ilvl w:val="0"/>
-          <w:numId w:val="12"/>
+          <w:numId w:val="23"/>
         </w:numPr>
-        <w:spacing w:before="100" w:beforeAutospacing="1" w:after="100" w:afterAutospacing="1" w:line="240" w:lineRule="auto"/>
-        <w:rPr>
-          <w:rFonts w:ascii="Times New Roman" w:eastAsia="Times New Roman" w:hAnsi="Times New Roman" w:cs="Times New Roman"/>
-          <w:sz w:val="24"/>
-          <w:szCs w:val="24"/>
-          <w:lang w:eastAsia="en-IN"/>
-        </w:rPr>
-      </w:pPr>
-      <w:r>
-        <w:rPr>
-          <w:rFonts w:ascii="Times New Roman" w:eastAsia="Times New Roman" w:hAnsi="Times New Roman" w:cs="Times New Roman"/>
-          <w:sz w:val="24"/>
-          <w:szCs w:val="24"/>
-          <w:lang w:eastAsia="en-IN"/>
-        </w:rPr>
-        <w:t>Impact of income on the offer fulfillment</w:t>
+        <w:shd w:val="clear" w:color="auto" w:fill="FFFFFF"/>
+        <w:spacing w:before="100" w:beforeAutospacing="1" w:after="100" w:afterAutospacing="1" w:line="240" w:lineRule="auto"/>
+        <w:rPr>
+          <w:rFonts w:ascii="Helvetica" w:eastAsia="Times New Roman" w:hAnsi="Helvetica" w:cs="Helvetica"/>
+          <w:color w:val="000000"/>
+          <w:sz w:val="21"/>
+          <w:szCs w:val="21"/>
+          <w:lang w:eastAsia="en-IN"/>
+        </w:rPr>
+      </w:pPr>
+      <w:r>
+        <w:rPr>
+          <w:rFonts w:ascii="Helvetica" w:eastAsia="Times New Roman" w:hAnsi="Helvetica" w:cs="Helvetica"/>
+          <w:color w:val="000000"/>
+          <w:sz w:val="21"/>
+          <w:szCs w:val="21"/>
+          <w:lang w:eastAsia="en-IN"/>
+        </w:rPr>
+        <w:t>Second, I will create a model (I am thinking Random Forest) that will be able to predict the offer success based on the provided customer demographics and the offer attributes.</w:t>
       </w:r>
     </w:p>
     <w:p>
       <w:pPr>
         <w:numPr>
           <w:ilvl w:val="0"/>
-          <w:numId w:val="12"/>
+          <w:numId w:val="23"/>
         </w:numPr>
-        <w:spacing w:before="100" w:beforeAutospacing="1" w:after="100" w:afterAutospacing="1" w:line="240" w:lineRule="auto"/>
-        <w:rPr>
-          <w:rFonts w:ascii="Times New Roman" w:eastAsia="Times New Roman" w:hAnsi="Times New Roman" w:cs="Times New Roman"/>
-          <w:sz w:val="24"/>
-          <w:szCs w:val="24"/>
-          <w:lang w:eastAsia="en-IN"/>
-        </w:rPr>
-      </w:pPr>
-      <w:r>
-        <w:rPr>
-          <w:rFonts w:ascii="Times New Roman" w:eastAsia="Times New Roman" w:hAnsi="Times New Roman" w:cs="Times New Roman"/>
-          <w:sz w:val="24"/>
-          <w:szCs w:val="24"/>
-          <w:lang w:eastAsia="en-IN"/>
-        </w:rPr>
-        <w:t>Impact of membership duration on the offer fulfillment</w:t>
-      </w:r>
-    </w:p>
-    <w:p>
-      <w:pPr>
-        <w:numPr>
-          <w:ilvl w:val="0"/>
-          <w:numId w:val="12"/>
-        </w:numPr>
-        <w:spacing w:before="100" w:beforeAutospacing="1" w:after="100" w:afterAutospacing="1" w:line="240" w:lineRule="auto"/>
-        <w:rPr>
-          <w:rFonts w:ascii="Times New Roman" w:eastAsia="Times New Roman" w:hAnsi="Times New Roman" w:cs="Times New Roman"/>
-          <w:sz w:val="24"/>
-          <w:szCs w:val="24"/>
-          <w:lang w:eastAsia="en-IN"/>
-        </w:rPr>
-      </w:pPr>
-      <w:r>
-        <w:rPr>
-          <w:rFonts w:ascii="Times New Roman" w:eastAsia="Times New Roman" w:hAnsi="Times New Roman" w:cs="Times New Roman"/>
-          <w:sz w:val="24"/>
-          <w:szCs w:val="24"/>
-          <w:lang w:eastAsia="en-IN"/>
-        </w:rPr>
-        <w:t>The best channels that impact the offer fulfillment the most</w:t>
+        <w:shd w:val="clear" w:color="auto" w:fill="FFFFFF"/>
+        <w:spacing w:before="100" w:beforeAutospacing="1" w:after="100" w:afterAutospacing="1" w:line="240" w:lineRule="auto"/>
+        <w:rPr>
+          <w:rFonts w:ascii="Helvetica" w:eastAsia="Times New Roman" w:hAnsi="Helvetica" w:cs="Helvetica"/>
+          <w:color w:val="000000"/>
+          <w:sz w:val="21"/>
+          <w:szCs w:val="21"/>
+          <w:lang w:eastAsia="en-IN"/>
+        </w:rPr>
+      </w:pPr>
+      <w:r>
+        <w:rPr>
+          <w:rFonts w:ascii="Helvetica" w:eastAsia="Times New Roman" w:hAnsi="Helvetica" w:cs="Helvetica"/>
+          <w:color w:val="000000"/>
+          <w:sz w:val="21"/>
+          <w:szCs w:val="21"/>
+          <w:lang w:eastAsia="en-IN"/>
+        </w:rPr>
+        <w:t>Third, I will obtain the important feature columns that influences the success of an offer and use the visualization of the data to answer the questions that were framed above.</w:t>
       </w:r>
     </w:p>
     <w:p>
@@ -369,552 +418,10 @@
           <w:szCs w:val="48"/>
           <w:lang w:eastAsia="en-IN"/>
         </w:rPr>
-        <w:t>Dataset Description</w:t>
-      </w:r>
-    </w:p>
-    <w:p>
-      <w:pPr>
-        <w:spacing w:before="100" w:beforeAutospacing="1" w:after="100" w:afterAutospacing="1" w:line="240" w:lineRule="auto"/>
-        <w:rPr>
-          <w:rFonts w:ascii="Times New Roman" w:eastAsia="Times New Roman" w:hAnsi="Times New Roman" w:cs="Times New Roman"/>
-          <w:sz w:val="24"/>
-          <w:szCs w:val="24"/>
-          <w:lang w:eastAsia="en-IN"/>
-        </w:rPr>
-      </w:pPr>
-      <w:r>
-        <w:rPr>
-          <w:rFonts w:ascii="Times New Roman" w:eastAsia="Times New Roman" w:hAnsi="Times New Roman" w:cs="Times New Roman"/>
-          <w:sz w:val="24"/>
-          <w:szCs w:val="24"/>
-          <w:lang w:eastAsia="en-IN"/>
-        </w:rPr>
-        <w:t>The data is contained in three files:</w:t>
-      </w:r>
-    </w:p>
-    <w:p>
-      <w:pPr>
-        <w:numPr>
-          <w:ilvl w:val="0"/>
-          <w:numId w:val="13"/>
-        </w:numPr>
-        <w:spacing w:before="100" w:beforeAutospacing="1" w:after="100" w:afterAutospacing="1" w:line="240" w:lineRule="auto"/>
-        <w:rPr>
-          <w:rFonts w:ascii="Times New Roman" w:eastAsia="Times New Roman" w:hAnsi="Times New Roman" w:cs="Times New Roman"/>
-          <w:sz w:val="24"/>
-          <w:szCs w:val="24"/>
-          <w:lang w:eastAsia="en-IN"/>
-        </w:rPr>
-      </w:pPr>
-      <w:r>
-        <w:rPr>
-          <w:rFonts w:ascii="Times New Roman" w:eastAsia="Times New Roman" w:hAnsi="Times New Roman" w:cs="Times New Roman"/>
-          <w:sz w:val="24"/>
-          <w:szCs w:val="24"/>
-          <w:lang w:eastAsia="en-IN"/>
-        </w:rPr>
         <w:lastRenderedPageBreak/>
-        <w:t>portfolio.json — containing offer ids and metadata about each offer (duration, type, etc.)</w:t>
-      </w:r>
-    </w:p>
-    <w:p>
-      <w:pPr>
-        <w:numPr>
-          <w:ilvl w:val="0"/>
-          <w:numId w:val="13"/>
-        </w:numPr>
-        <w:spacing w:before="100" w:beforeAutospacing="1" w:after="100" w:afterAutospacing="1" w:line="240" w:lineRule="auto"/>
-        <w:rPr>
-          <w:rFonts w:ascii="Times New Roman" w:eastAsia="Times New Roman" w:hAnsi="Times New Roman" w:cs="Times New Roman"/>
-          <w:sz w:val="24"/>
-          <w:szCs w:val="24"/>
-          <w:lang w:eastAsia="en-IN"/>
-        </w:rPr>
-      </w:pPr>
-      <w:r>
-        <w:rPr>
-          <w:rFonts w:ascii="Times New Roman" w:eastAsia="Times New Roman" w:hAnsi="Times New Roman" w:cs="Times New Roman"/>
-          <w:sz w:val="24"/>
-          <w:szCs w:val="24"/>
-          <w:lang w:eastAsia="en-IN"/>
-        </w:rPr>
-        <w:t>profile.json — demographic data for each customer</w:t>
-      </w:r>
-    </w:p>
-    <w:p>
-      <w:pPr>
-        <w:numPr>
-          <w:ilvl w:val="0"/>
-          <w:numId w:val="13"/>
-        </w:numPr>
-        <w:spacing w:before="100" w:beforeAutospacing="1" w:after="100" w:afterAutospacing="1" w:line="240" w:lineRule="auto"/>
-        <w:rPr>
-          <w:rFonts w:ascii="Times New Roman" w:eastAsia="Times New Roman" w:hAnsi="Times New Roman" w:cs="Times New Roman"/>
-          <w:sz w:val="24"/>
-          <w:szCs w:val="24"/>
-          <w:lang w:eastAsia="en-IN"/>
-        </w:rPr>
-      </w:pPr>
-      <w:r>
-        <w:rPr>
-          <w:rFonts w:ascii="Times New Roman" w:eastAsia="Times New Roman" w:hAnsi="Times New Roman" w:cs="Times New Roman"/>
-          <w:sz w:val="24"/>
-          <w:szCs w:val="24"/>
-          <w:lang w:eastAsia="en-IN"/>
-        </w:rPr>
-        <w:t>transcript.json — records for “transactions”, “offers received”, “offers viewed”, and “offers completed”</w:t>
-      </w:r>
-    </w:p>
-    <w:p>
-      <w:pPr>
-        <w:spacing w:before="100" w:beforeAutospacing="1" w:after="100" w:afterAutospacing="1" w:line="240" w:lineRule="auto"/>
-        <w:rPr>
-          <w:rFonts w:ascii="Times New Roman" w:eastAsia="Times New Roman" w:hAnsi="Times New Roman" w:cs="Times New Roman"/>
-          <w:sz w:val="24"/>
-          <w:szCs w:val="24"/>
-          <w:lang w:eastAsia="en-IN"/>
-        </w:rPr>
-      </w:pPr>
-      <w:r>
-        <w:rPr>
-          <w:rFonts w:ascii="Times New Roman" w:eastAsia="Times New Roman" w:hAnsi="Times New Roman" w:cs="Times New Roman"/>
-          <w:sz w:val="24"/>
-          <w:szCs w:val="24"/>
-          <w:lang w:eastAsia="en-IN"/>
-        </w:rPr>
-        <w:t>Here is the schema and explanation of each variable in the files:</w:t>
-      </w:r>
-    </w:p>
-    <w:p>
-      <w:pPr>
-        <w:spacing w:before="100" w:beforeAutospacing="1" w:after="100" w:afterAutospacing="1" w:line="240" w:lineRule="auto"/>
-        <w:rPr>
-          <w:rFonts w:ascii="Times New Roman" w:eastAsia="Times New Roman" w:hAnsi="Times New Roman" w:cs="Times New Roman"/>
-          <w:sz w:val="24"/>
-          <w:szCs w:val="24"/>
-          <w:lang w:eastAsia="en-IN"/>
-        </w:rPr>
-      </w:pPr>
-      <w:r>
-        <w:rPr>
-          <w:rFonts w:ascii="Times New Roman" w:eastAsia="Times New Roman" w:hAnsi="Times New Roman" w:cs="Times New Roman"/>
-          <w:b/>
-          <w:bCs/>
-          <w:sz w:val="24"/>
-          <w:szCs w:val="24"/>
-          <w:lang w:eastAsia="en-IN"/>
-        </w:rPr>
-        <w:t>portfolio.json</w:t>
-      </w:r>
-    </w:p>
-    <w:p>
-      <w:pPr>
-        <w:numPr>
-          <w:ilvl w:val="0"/>
-          <w:numId w:val="14"/>
-        </w:numPr>
-        <w:spacing w:before="100" w:beforeAutospacing="1" w:after="100" w:afterAutospacing="1" w:line="240" w:lineRule="auto"/>
-        <w:rPr>
-          <w:rFonts w:ascii="Times New Roman" w:eastAsia="Times New Roman" w:hAnsi="Times New Roman" w:cs="Times New Roman"/>
-          <w:sz w:val="24"/>
-          <w:szCs w:val="24"/>
-          <w:lang w:eastAsia="en-IN"/>
-        </w:rPr>
-      </w:pPr>
-      <w:r>
-        <w:rPr>
-          <w:rFonts w:ascii="Times New Roman" w:eastAsia="Times New Roman" w:hAnsi="Times New Roman" w:cs="Times New Roman"/>
-          <w:sz w:val="24"/>
-          <w:szCs w:val="24"/>
-          <w:lang w:eastAsia="en-IN"/>
-        </w:rPr>
-        <w:t>id (string) — offer id</w:t>
-      </w:r>
-    </w:p>
-    <w:p>
-      <w:pPr>
-        <w:numPr>
-          <w:ilvl w:val="0"/>
-          <w:numId w:val="14"/>
-        </w:numPr>
-        <w:spacing w:before="100" w:beforeAutospacing="1" w:after="100" w:afterAutospacing="1" w:line="240" w:lineRule="auto"/>
-        <w:rPr>
-          <w:rFonts w:ascii="Times New Roman" w:eastAsia="Times New Roman" w:hAnsi="Times New Roman" w:cs="Times New Roman"/>
-          <w:sz w:val="24"/>
-          <w:szCs w:val="24"/>
-          <w:lang w:eastAsia="en-IN"/>
-        </w:rPr>
-      </w:pPr>
-      <w:r>
-        <w:rPr>
-          <w:rFonts w:ascii="Times New Roman" w:eastAsia="Times New Roman" w:hAnsi="Times New Roman" w:cs="Times New Roman"/>
-          <w:sz w:val="24"/>
-          <w:szCs w:val="24"/>
-          <w:lang w:eastAsia="en-IN"/>
-        </w:rPr>
-        <w:t>offer_type (string) — the type of offer ie BOGO, discount, informational</w:t>
-      </w:r>
-    </w:p>
-    <w:p>
-      <w:pPr>
-        <w:numPr>
-          <w:ilvl w:val="0"/>
-          <w:numId w:val="14"/>
-        </w:numPr>
-        <w:spacing w:before="100" w:beforeAutospacing="1" w:after="100" w:afterAutospacing="1" w:line="240" w:lineRule="auto"/>
-        <w:rPr>
-          <w:rFonts w:ascii="Times New Roman" w:eastAsia="Times New Roman" w:hAnsi="Times New Roman" w:cs="Times New Roman"/>
-          <w:sz w:val="24"/>
-          <w:szCs w:val="24"/>
-          <w:lang w:eastAsia="en-IN"/>
-        </w:rPr>
-      </w:pPr>
-      <w:r>
-        <w:rPr>
-          <w:rFonts w:ascii="Times New Roman" w:eastAsia="Times New Roman" w:hAnsi="Times New Roman" w:cs="Times New Roman"/>
-          <w:sz w:val="24"/>
-          <w:szCs w:val="24"/>
-          <w:lang w:eastAsia="en-IN"/>
-        </w:rPr>
-        <w:t>difficulty (int) — the minimum required to spend to complete an offer</w:t>
-      </w:r>
-    </w:p>
-    <w:p>
-      <w:pPr>
-        <w:numPr>
-          <w:ilvl w:val="0"/>
-          <w:numId w:val="14"/>
-        </w:numPr>
-        <w:spacing w:before="100" w:beforeAutospacing="1" w:after="100" w:afterAutospacing="1" w:line="240" w:lineRule="auto"/>
-        <w:rPr>
-          <w:rFonts w:ascii="Times New Roman" w:eastAsia="Times New Roman" w:hAnsi="Times New Roman" w:cs="Times New Roman"/>
-          <w:sz w:val="24"/>
-          <w:szCs w:val="24"/>
-          <w:lang w:eastAsia="en-IN"/>
-        </w:rPr>
-      </w:pPr>
-      <w:r>
-        <w:rPr>
-          <w:rFonts w:ascii="Times New Roman" w:eastAsia="Times New Roman" w:hAnsi="Times New Roman" w:cs="Times New Roman"/>
-          <w:sz w:val="24"/>
-          <w:szCs w:val="24"/>
-          <w:lang w:eastAsia="en-IN"/>
-        </w:rPr>
-        <w:t>reward (int) — the reward is given for completing an offer</w:t>
-      </w:r>
-    </w:p>
-    <w:p>
-      <w:pPr>
-        <w:numPr>
-          <w:ilvl w:val="0"/>
-          <w:numId w:val="14"/>
-        </w:numPr>
-        <w:spacing w:before="100" w:beforeAutospacing="1" w:after="100" w:afterAutospacing="1" w:line="240" w:lineRule="auto"/>
-        <w:rPr>
-          <w:rFonts w:ascii="Times New Roman" w:eastAsia="Times New Roman" w:hAnsi="Times New Roman" w:cs="Times New Roman"/>
-          <w:sz w:val="24"/>
-          <w:szCs w:val="24"/>
-          <w:lang w:eastAsia="en-IN"/>
-        </w:rPr>
-      </w:pPr>
-      <w:r>
-        <w:rPr>
-          <w:rFonts w:ascii="Times New Roman" w:eastAsia="Times New Roman" w:hAnsi="Times New Roman" w:cs="Times New Roman"/>
-          <w:sz w:val="24"/>
-          <w:szCs w:val="24"/>
-          <w:lang w:eastAsia="en-IN"/>
-        </w:rPr>
-        <w:t>duration (int) — time for the offer to be open, in days</w:t>
-      </w:r>
-    </w:p>
-    <w:p>
-      <w:pPr>
-        <w:numPr>
-          <w:ilvl w:val="0"/>
-          <w:numId w:val="14"/>
-        </w:numPr>
-        <w:spacing w:before="100" w:beforeAutospacing="1" w:after="100" w:afterAutospacing="1" w:line="240" w:lineRule="auto"/>
-        <w:rPr>
-          <w:rFonts w:ascii="Times New Roman" w:eastAsia="Times New Roman" w:hAnsi="Times New Roman" w:cs="Times New Roman"/>
-          <w:sz w:val="24"/>
-          <w:szCs w:val="24"/>
-          <w:lang w:eastAsia="en-IN"/>
-        </w:rPr>
-      </w:pPr>
-      <w:r>
-        <w:rPr>
-          <w:rFonts w:ascii="Times New Roman" w:eastAsia="Times New Roman" w:hAnsi="Times New Roman" w:cs="Times New Roman"/>
-          <w:sz w:val="24"/>
-          <w:szCs w:val="24"/>
-          <w:lang w:eastAsia="en-IN"/>
-        </w:rPr>
-        <w:t>channels (list of strings)</w:t>
-      </w:r>
-    </w:p>
-    <w:p>
-      <w:pPr>
-        <w:spacing w:before="100" w:beforeAutospacing="1" w:after="100" w:afterAutospacing="1" w:line="240" w:lineRule="auto"/>
-        <w:rPr>
-          <w:rFonts w:ascii="Times New Roman" w:eastAsia="Times New Roman" w:hAnsi="Times New Roman" w:cs="Times New Roman"/>
-          <w:sz w:val="24"/>
-          <w:szCs w:val="24"/>
-          <w:lang w:eastAsia="en-IN"/>
-        </w:rPr>
-      </w:pPr>
-      <w:r>
-        <w:rPr>
-          <w:rFonts w:ascii="Times New Roman" w:eastAsia="Times New Roman" w:hAnsi="Times New Roman" w:cs="Times New Roman"/>
-          <w:b/>
-          <w:bCs/>
-          <w:sz w:val="24"/>
-          <w:szCs w:val="24"/>
-          <w:lang w:eastAsia="en-IN"/>
-        </w:rPr>
-        <w:t>profile.json</w:t>
-      </w:r>
-    </w:p>
-    <w:p>
-      <w:pPr>
-        <w:numPr>
-          <w:ilvl w:val="0"/>
-          <w:numId w:val="15"/>
-        </w:numPr>
-        <w:spacing w:before="100" w:beforeAutospacing="1" w:after="100" w:afterAutospacing="1" w:line="240" w:lineRule="auto"/>
-        <w:rPr>
-          <w:rFonts w:ascii="Times New Roman" w:eastAsia="Times New Roman" w:hAnsi="Times New Roman" w:cs="Times New Roman"/>
-          <w:sz w:val="24"/>
-          <w:szCs w:val="24"/>
-          <w:lang w:eastAsia="en-IN"/>
-        </w:rPr>
-      </w:pPr>
-      <w:r>
-        <w:rPr>
-          <w:rFonts w:ascii="Times New Roman" w:eastAsia="Times New Roman" w:hAnsi="Times New Roman" w:cs="Times New Roman"/>
-          <w:sz w:val="24"/>
-          <w:szCs w:val="24"/>
-          <w:lang w:eastAsia="en-IN"/>
-        </w:rPr>
-        <w:t>age (int) — age of the customer</w:t>
-      </w:r>
-    </w:p>
-    <w:p>
-      <w:pPr>
-        <w:numPr>
-          <w:ilvl w:val="0"/>
-          <w:numId w:val="15"/>
-        </w:numPr>
-        <w:spacing w:before="100" w:beforeAutospacing="1" w:after="100" w:afterAutospacing="1" w:line="240" w:lineRule="auto"/>
-        <w:rPr>
-          <w:rFonts w:ascii="Times New Roman" w:eastAsia="Times New Roman" w:hAnsi="Times New Roman" w:cs="Times New Roman"/>
-          <w:sz w:val="24"/>
-          <w:szCs w:val="24"/>
-          <w:lang w:eastAsia="en-IN"/>
-        </w:rPr>
-      </w:pPr>
-      <w:r>
-        <w:rPr>
-          <w:rFonts w:ascii="Times New Roman" w:eastAsia="Times New Roman" w:hAnsi="Times New Roman" w:cs="Times New Roman"/>
-          <w:sz w:val="24"/>
-          <w:szCs w:val="24"/>
-          <w:lang w:eastAsia="en-IN"/>
-        </w:rPr>
-        <w:t>became_member_on (int) — the date when customer created an app account</w:t>
-      </w:r>
-    </w:p>
-    <w:p>
-      <w:pPr>
-        <w:numPr>
-          <w:ilvl w:val="0"/>
-          <w:numId w:val="15"/>
-        </w:numPr>
-        <w:spacing w:before="100" w:beforeAutospacing="1" w:after="100" w:afterAutospacing="1" w:line="240" w:lineRule="auto"/>
-        <w:rPr>
-          <w:rFonts w:ascii="Times New Roman" w:eastAsia="Times New Roman" w:hAnsi="Times New Roman" w:cs="Times New Roman"/>
-          <w:sz w:val="24"/>
-          <w:szCs w:val="24"/>
-          <w:lang w:eastAsia="en-IN"/>
-        </w:rPr>
-      </w:pPr>
-      <w:r>
-        <w:rPr>
-          <w:rFonts w:ascii="Times New Roman" w:eastAsia="Times New Roman" w:hAnsi="Times New Roman" w:cs="Times New Roman"/>
-          <w:sz w:val="24"/>
-          <w:szCs w:val="24"/>
-          <w:lang w:eastAsia="en-IN"/>
-        </w:rPr>
-        <w:t>gender (str) — gender of the customer (note some entries contain ‘O’ for other rather than M or F)</w:t>
-      </w:r>
-    </w:p>
-    <w:p>
-      <w:pPr>
-        <w:numPr>
-          <w:ilvl w:val="0"/>
-          <w:numId w:val="15"/>
-        </w:numPr>
-        <w:spacing w:before="100" w:beforeAutospacing="1" w:after="100" w:afterAutospacing="1" w:line="240" w:lineRule="auto"/>
-        <w:rPr>
-          <w:rFonts w:ascii="Times New Roman" w:eastAsia="Times New Roman" w:hAnsi="Times New Roman" w:cs="Times New Roman"/>
-          <w:sz w:val="24"/>
-          <w:szCs w:val="24"/>
-          <w:lang w:eastAsia="en-IN"/>
-        </w:rPr>
-      </w:pPr>
-      <w:r>
-        <w:rPr>
-          <w:rFonts w:ascii="Times New Roman" w:eastAsia="Times New Roman" w:hAnsi="Times New Roman" w:cs="Times New Roman"/>
-          <w:sz w:val="24"/>
-          <w:szCs w:val="24"/>
-          <w:lang w:eastAsia="en-IN"/>
-        </w:rPr>
-        <w:t>id (str) — customer id</w:t>
-      </w:r>
-    </w:p>
-    <w:p>
-      <w:pPr>
-        <w:numPr>
-          <w:ilvl w:val="0"/>
-          <w:numId w:val="15"/>
-        </w:numPr>
-        <w:spacing w:before="100" w:beforeAutospacing="1" w:after="100" w:afterAutospacing="1" w:line="240" w:lineRule="auto"/>
-        <w:rPr>
-          <w:rFonts w:ascii="Times New Roman" w:eastAsia="Times New Roman" w:hAnsi="Times New Roman" w:cs="Times New Roman"/>
-          <w:sz w:val="24"/>
-          <w:szCs w:val="24"/>
-          <w:lang w:eastAsia="en-IN"/>
-        </w:rPr>
-      </w:pPr>
-      <w:r>
-        <w:rPr>
-          <w:rFonts w:ascii="Times New Roman" w:eastAsia="Times New Roman" w:hAnsi="Times New Roman" w:cs="Times New Roman"/>
-          <w:sz w:val="24"/>
-          <w:szCs w:val="24"/>
-          <w:lang w:eastAsia="en-IN"/>
-        </w:rPr>
-        <w:t>income (float) — customer’s income</w:t>
-      </w:r>
-    </w:p>
-    <w:p>
-      <w:pPr>
-        <w:spacing w:before="100" w:beforeAutospacing="1" w:after="100" w:afterAutospacing="1" w:line="240" w:lineRule="auto"/>
-        <w:rPr>
-          <w:rFonts w:ascii="Times New Roman" w:eastAsia="Times New Roman" w:hAnsi="Times New Roman" w:cs="Times New Roman"/>
-          <w:sz w:val="24"/>
-          <w:szCs w:val="24"/>
-          <w:lang w:eastAsia="en-IN"/>
-        </w:rPr>
-      </w:pPr>
-      <w:r>
-        <w:rPr>
-          <w:rFonts w:ascii="Times New Roman" w:eastAsia="Times New Roman" w:hAnsi="Times New Roman" w:cs="Times New Roman"/>
-          <w:b/>
-          <w:bCs/>
-          <w:sz w:val="24"/>
-          <w:szCs w:val="24"/>
-          <w:lang w:eastAsia="en-IN"/>
-        </w:rPr>
-        <w:t>transcript.json</w:t>
-      </w:r>
-    </w:p>
-    <w:p>
-      <w:pPr>
-        <w:numPr>
-          <w:ilvl w:val="0"/>
-          <w:numId w:val="16"/>
-        </w:numPr>
-        <w:spacing w:before="100" w:beforeAutospacing="1" w:after="100" w:afterAutospacing="1" w:line="240" w:lineRule="auto"/>
-        <w:rPr>
-          <w:rFonts w:ascii="Times New Roman" w:eastAsia="Times New Roman" w:hAnsi="Times New Roman" w:cs="Times New Roman"/>
-          <w:sz w:val="24"/>
-          <w:szCs w:val="24"/>
-          <w:lang w:eastAsia="en-IN"/>
-        </w:rPr>
-      </w:pPr>
-      <w:r>
-        <w:rPr>
-          <w:rFonts w:ascii="Times New Roman" w:eastAsia="Times New Roman" w:hAnsi="Times New Roman" w:cs="Times New Roman"/>
-          <w:sz w:val="24"/>
-          <w:szCs w:val="24"/>
-          <w:lang w:eastAsia="en-IN"/>
-        </w:rPr>
-        <w:t>event (str) — record description (ie transaction, offer received, offer viewed, etc.)</w:t>
-      </w:r>
-    </w:p>
-    <w:p>
-      <w:pPr>
-        <w:numPr>
-          <w:ilvl w:val="0"/>
-          <w:numId w:val="16"/>
-        </w:numPr>
-        <w:spacing w:before="100" w:beforeAutospacing="1" w:after="100" w:afterAutospacing="1" w:line="240" w:lineRule="auto"/>
-        <w:rPr>
-          <w:rFonts w:ascii="Times New Roman" w:eastAsia="Times New Roman" w:hAnsi="Times New Roman" w:cs="Times New Roman"/>
-          <w:sz w:val="24"/>
-          <w:szCs w:val="24"/>
-          <w:lang w:eastAsia="en-IN"/>
-        </w:rPr>
-      </w:pPr>
-      <w:r>
-        <w:rPr>
-          <w:rFonts w:ascii="Times New Roman" w:eastAsia="Times New Roman" w:hAnsi="Times New Roman" w:cs="Times New Roman"/>
-          <w:sz w:val="24"/>
-          <w:szCs w:val="24"/>
-          <w:lang w:eastAsia="en-IN"/>
-        </w:rPr>
-        <w:t>person (str) — customer id</w:t>
-      </w:r>
-    </w:p>
-    <w:p>
-      <w:pPr>
-        <w:numPr>
-          <w:ilvl w:val="0"/>
-          <w:numId w:val="16"/>
-        </w:numPr>
-        <w:spacing w:before="100" w:beforeAutospacing="1" w:after="100" w:afterAutospacing="1" w:line="240" w:lineRule="auto"/>
-        <w:rPr>
-          <w:rFonts w:ascii="Times New Roman" w:eastAsia="Times New Roman" w:hAnsi="Times New Roman" w:cs="Times New Roman"/>
-          <w:sz w:val="24"/>
-          <w:szCs w:val="24"/>
-          <w:lang w:eastAsia="en-IN"/>
-        </w:rPr>
-      </w:pPr>
-      <w:r>
-        <w:rPr>
-          <w:rFonts w:ascii="Times New Roman" w:eastAsia="Times New Roman" w:hAnsi="Times New Roman" w:cs="Times New Roman"/>
-          <w:sz w:val="24"/>
-          <w:szCs w:val="24"/>
-          <w:lang w:eastAsia="en-IN"/>
-        </w:rPr>
-        <w:t>time (int) — time in hours since the start of the test. The data begins at time t=0</w:t>
-      </w:r>
-    </w:p>
-    <w:p>
-      <w:pPr>
-        <w:numPr>
-          <w:ilvl w:val="0"/>
-          <w:numId w:val="16"/>
-        </w:numPr>
-        <w:spacing w:before="100" w:beforeAutospacing="1" w:after="100" w:afterAutospacing="1" w:line="240" w:lineRule="auto"/>
-        <w:rPr>
-          <w:rFonts w:ascii="Times New Roman" w:eastAsia="Times New Roman" w:hAnsi="Times New Roman" w:cs="Times New Roman"/>
-          <w:sz w:val="24"/>
-          <w:szCs w:val="24"/>
-          <w:lang w:eastAsia="en-IN"/>
-        </w:rPr>
-      </w:pPr>
-      <w:r>
-        <w:rPr>
-          <w:rFonts w:ascii="Times New Roman" w:eastAsia="Times New Roman" w:hAnsi="Times New Roman" w:cs="Times New Roman"/>
-          <w:sz w:val="24"/>
-          <w:szCs w:val="24"/>
-          <w:lang w:eastAsia="en-IN"/>
-        </w:rPr>
-        <w:t>value — (dict of strings) — either an offer id or transaction amount depending on the record</w:t>
-      </w:r>
-    </w:p>
-    <w:p>
-      <w:pPr>
-        <w:spacing w:before="100" w:beforeAutospacing="1" w:after="100" w:afterAutospacing="1" w:line="240" w:lineRule="auto"/>
-        <w:outlineLvl w:val="0"/>
+        <w:t>M</w:t>
+      </w:r>
+      <w:r>
         <w:rPr>
           <w:rFonts w:ascii="Times New Roman" w:eastAsia="Times New Roman" w:hAnsi="Times New Roman" w:cs="Times New Roman"/>
           <w:b/>
@@ -924,8 +431,14 @@
           <w:szCs w:val="48"/>
           <w:lang w:eastAsia="en-IN"/>
         </w:rPr>
-      </w:pPr>
-      <w:r>
+        <w:t>etrics</w:t>
+      </w:r>
+    </w:p>
+    <w:p>
+      <w:pPr>
+        <w:spacing w:before="100" w:beforeAutospacing="1" w:after="100" w:afterAutospacing="1" w:line="240" w:lineRule="auto"/>
+        <w:jc w:val="both"/>
+        <w:outlineLvl w:val="0"/>
         <w:rPr>
           <w:rFonts w:ascii="Times New Roman" w:eastAsia="Times New Roman" w:hAnsi="Times New Roman" w:cs="Times New Roman"/>
           <w:b/>
@@ -935,6 +448,607 @@
           <w:szCs w:val="48"/>
           <w:lang w:eastAsia="en-IN"/>
         </w:rPr>
+      </w:pPr>
+      <w:r>
+        <w:rPr>
+          <w:rFonts w:ascii="Helvetica" w:eastAsia="Times New Roman" w:hAnsi="Helvetica" w:cs="Helvetica"/>
+          <w:color w:val="000000"/>
+          <w:sz w:val="21"/>
+          <w:szCs w:val="21"/>
+          <w:lang w:eastAsia="en-IN"/>
+        </w:rPr>
+        <w:t>I will assess the accuracy and F1-score of the model. Accuracy measures how well a model correctly predicts whether an offer is successful. However, if the percentage of successful or unsuccessful offers is very low, accuracy is not a good measure of model performance. For this situation, evaluating a models' precision and recall provides better insight to its performance. I chose the F1-score metric because it is "a weighted average of the precision and recall metrics".</w:t>
+      </w:r>
+    </w:p>
+    <w:p>
+      <w:pPr>
+        <w:spacing w:before="100" w:beforeAutospacing="1" w:after="100" w:afterAutospacing="1" w:line="240" w:lineRule="auto"/>
+        <w:outlineLvl w:val="0"/>
+        <w:rPr>
+          <w:rFonts w:ascii="Times New Roman" w:eastAsia="Times New Roman" w:hAnsi="Times New Roman" w:cs="Times New Roman"/>
+          <w:b/>
+          <w:bCs/>
+          <w:kern w:val="36"/>
+          <w:sz w:val="48"/>
+          <w:szCs w:val="48"/>
+          <w:lang w:eastAsia="en-IN"/>
+        </w:rPr>
+      </w:pPr>
+      <w:r>
+        <w:rPr>
+          <w:rFonts w:ascii="Times New Roman" w:eastAsia="Times New Roman" w:hAnsi="Times New Roman" w:cs="Times New Roman"/>
+          <w:b/>
+          <w:bCs/>
+          <w:kern w:val="36"/>
+          <w:sz w:val="48"/>
+          <w:szCs w:val="48"/>
+          <w:lang w:eastAsia="en-IN"/>
+        </w:rPr>
+        <w:t>Dataset Description</w:t>
+      </w:r>
+    </w:p>
+    <w:p>
+      <w:pPr>
+        <w:spacing w:before="100" w:beforeAutospacing="1" w:after="100" w:afterAutospacing="1" w:line="240" w:lineRule="auto"/>
+        <w:rPr>
+          <w:rFonts w:ascii="Times New Roman" w:eastAsia="Times New Roman" w:hAnsi="Times New Roman" w:cs="Times New Roman"/>
+          <w:sz w:val="24"/>
+          <w:szCs w:val="24"/>
+          <w:lang w:eastAsia="en-IN"/>
+        </w:rPr>
+      </w:pPr>
+      <w:r>
+        <w:rPr>
+          <w:rFonts w:ascii="Times New Roman" w:eastAsia="Times New Roman" w:hAnsi="Times New Roman" w:cs="Times New Roman"/>
+          <w:sz w:val="24"/>
+          <w:szCs w:val="24"/>
+          <w:lang w:eastAsia="en-IN"/>
+        </w:rPr>
+        <w:t>The data is contained in three files:</w:t>
+      </w:r>
+    </w:p>
+    <w:p>
+      <w:pPr>
+        <w:numPr>
+          <w:ilvl w:val="0"/>
+          <w:numId w:val="13"/>
+        </w:numPr>
+        <w:spacing w:before="100" w:beforeAutospacing="1" w:after="100" w:afterAutospacing="1" w:line="240" w:lineRule="auto"/>
+        <w:rPr>
+          <w:rFonts w:ascii="Times New Roman" w:eastAsia="Times New Roman" w:hAnsi="Times New Roman" w:cs="Times New Roman"/>
+          <w:sz w:val="24"/>
+          <w:szCs w:val="24"/>
+          <w:lang w:eastAsia="en-IN"/>
+        </w:rPr>
+      </w:pPr>
+      <w:r>
+        <w:rPr>
+          <w:rFonts w:ascii="Times New Roman" w:eastAsia="Times New Roman" w:hAnsi="Times New Roman" w:cs="Times New Roman"/>
+          <w:sz w:val="24"/>
+          <w:szCs w:val="24"/>
+          <w:lang w:eastAsia="en-IN"/>
+        </w:rPr>
+        <w:t>portfolio.json — containing offer ids and metadata about each offer (duration, type, etc.)</w:t>
+      </w:r>
+    </w:p>
+    <w:p>
+      <w:pPr>
+        <w:numPr>
+          <w:ilvl w:val="0"/>
+          <w:numId w:val="13"/>
+        </w:numPr>
+        <w:spacing w:before="100" w:beforeAutospacing="1" w:after="100" w:afterAutospacing="1" w:line="240" w:lineRule="auto"/>
+        <w:rPr>
+          <w:rFonts w:ascii="Times New Roman" w:eastAsia="Times New Roman" w:hAnsi="Times New Roman" w:cs="Times New Roman"/>
+          <w:sz w:val="24"/>
+          <w:szCs w:val="24"/>
+          <w:lang w:eastAsia="en-IN"/>
+        </w:rPr>
+      </w:pPr>
+      <w:r>
+        <w:rPr>
+          <w:rFonts w:ascii="Times New Roman" w:eastAsia="Times New Roman" w:hAnsi="Times New Roman" w:cs="Times New Roman"/>
+          <w:sz w:val="24"/>
+          <w:szCs w:val="24"/>
+          <w:lang w:eastAsia="en-IN"/>
+        </w:rPr>
+        <w:t>profile.json — demographic data for each customer</w:t>
+      </w:r>
+    </w:p>
+    <w:p>
+      <w:pPr>
+        <w:numPr>
+          <w:ilvl w:val="0"/>
+          <w:numId w:val="13"/>
+        </w:numPr>
+        <w:spacing w:before="100" w:beforeAutospacing="1" w:after="100" w:afterAutospacing="1" w:line="240" w:lineRule="auto"/>
+        <w:rPr>
+          <w:rFonts w:ascii="Times New Roman" w:eastAsia="Times New Roman" w:hAnsi="Times New Roman" w:cs="Times New Roman"/>
+          <w:sz w:val="24"/>
+          <w:szCs w:val="24"/>
+          <w:lang w:eastAsia="en-IN"/>
+        </w:rPr>
+      </w:pPr>
+      <w:r>
+        <w:rPr>
+          <w:rFonts w:ascii="Times New Roman" w:eastAsia="Times New Roman" w:hAnsi="Times New Roman" w:cs="Times New Roman"/>
+          <w:sz w:val="24"/>
+          <w:szCs w:val="24"/>
+          <w:lang w:eastAsia="en-IN"/>
+        </w:rPr>
+        <w:t>transcript.json — records for “transactions”, “offers received”, “offers viewed”, and “offers completed”</w:t>
+      </w:r>
+    </w:p>
+    <w:p>
+      <w:pPr>
+        <w:spacing w:before="100" w:beforeAutospacing="1" w:after="100" w:afterAutospacing="1" w:line="240" w:lineRule="auto"/>
+        <w:rPr>
+          <w:rFonts w:ascii="Times New Roman" w:eastAsia="Times New Roman" w:hAnsi="Times New Roman" w:cs="Times New Roman"/>
+          <w:sz w:val="24"/>
+          <w:szCs w:val="24"/>
+          <w:lang w:eastAsia="en-IN"/>
+        </w:rPr>
+      </w:pPr>
+      <w:r>
+        <w:rPr>
+          <w:rFonts w:ascii="Times New Roman" w:eastAsia="Times New Roman" w:hAnsi="Times New Roman" w:cs="Times New Roman"/>
+          <w:sz w:val="24"/>
+          <w:szCs w:val="24"/>
+          <w:lang w:eastAsia="en-IN"/>
+        </w:rPr>
+        <w:t>Here is the schema and explanation of each variable in the files:</w:t>
+      </w:r>
+    </w:p>
+    <w:p>
+      <w:pPr>
+        <w:spacing w:before="100" w:beforeAutospacing="1" w:after="100" w:afterAutospacing="1" w:line="240" w:lineRule="auto"/>
+        <w:rPr>
+          <w:rFonts w:ascii="Times New Roman" w:eastAsia="Times New Roman" w:hAnsi="Times New Roman" w:cs="Times New Roman"/>
+          <w:sz w:val="24"/>
+          <w:szCs w:val="24"/>
+          <w:lang w:eastAsia="en-IN"/>
+        </w:rPr>
+      </w:pPr>
+      <w:r>
+        <w:rPr>
+          <w:rFonts w:ascii="Times New Roman" w:eastAsia="Times New Roman" w:hAnsi="Times New Roman" w:cs="Times New Roman"/>
+          <w:b/>
+          <w:bCs/>
+          <w:sz w:val="24"/>
+          <w:szCs w:val="24"/>
+          <w:lang w:eastAsia="en-IN"/>
+        </w:rPr>
+        <w:t>portfolio.json</w:t>
+      </w:r>
+    </w:p>
+    <w:p>
+      <w:pPr>
+        <w:numPr>
+          <w:ilvl w:val="0"/>
+          <w:numId w:val="14"/>
+        </w:numPr>
+        <w:spacing w:before="100" w:beforeAutospacing="1" w:after="100" w:afterAutospacing="1" w:line="240" w:lineRule="auto"/>
+        <w:rPr>
+          <w:rFonts w:ascii="Times New Roman" w:eastAsia="Times New Roman" w:hAnsi="Times New Roman" w:cs="Times New Roman"/>
+          <w:sz w:val="24"/>
+          <w:szCs w:val="24"/>
+          <w:lang w:eastAsia="en-IN"/>
+        </w:rPr>
+      </w:pPr>
+      <w:r>
+        <w:rPr>
+          <w:rFonts w:ascii="Times New Roman" w:eastAsia="Times New Roman" w:hAnsi="Times New Roman" w:cs="Times New Roman"/>
+          <w:sz w:val="24"/>
+          <w:szCs w:val="24"/>
+          <w:lang w:eastAsia="en-IN"/>
+        </w:rPr>
+        <w:t>id (string) — offer id</w:t>
+      </w:r>
+    </w:p>
+    <w:p>
+      <w:pPr>
+        <w:numPr>
+          <w:ilvl w:val="0"/>
+          <w:numId w:val="14"/>
+        </w:numPr>
+        <w:spacing w:before="100" w:beforeAutospacing="1" w:after="100" w:afterAutospacing="1" w:line="240" w:lineRule="auto"/>
+        <w:rPr>
+          <w:rFonts w:ascii="Times New Roman" w:eastAsia="Times New Roman" w:hAnsi="Times New Roman" w:cs="Times New Roman"/>
+          <w:sz w:val="24"/>
+          <w:szCs w:val="24"/>
+          <w:lang w:eastAsia="en-IN"/>
+        </w:rPr>
+      </w:pPr>
+      <w:r>
+        <w:rPr>
+          <w:rFonts w:ascii="Times New Roman" w:eastAsia="Times New Roman" w:hAnsi="Times New Roman" w:cs="Times New Roman"/>
+          <w:sz w:val="24"/>
+          <w:szCs w:val="24"/>
+          <w:lang w:eastAsia="en-IN"/>
+        </w:rPr>
+        <w:t>offer_type (string) — the type of offer ie BOGO, discount, informational</w:t>
+      </w:r>
+    </w:p>
+    <w:p>
+      <w:pPr>
+        <w:numPr>
+          <w:ilvl w:val="0"/>
+          <w:numId w:val="14"/>
+        </w:numPr>
+        <w:spacing w:before="100" w:beforeAutospacing="1" w:after="100" w:afterAutospacing="1" w:line="240" w:lineRule="auto"/>
+        <w:rPr>
+          <w:rFonts w:ascii="Times New Roman" w:eastAsia="Times New Roman" w:hAnsi="Times New Roman" w:cs="Times New Roman"/>
+          <w:sz w:val="24"/>
+          <w:szCs w:val="24"/>
+          <w:lang w:eastAsia="en-IN"/>
+        </w:rPr>
+      </w:pPr>
+      <w:r>
+        <w:rPr>
+          <w:rFonts w:ascii="Times New Roman" w:eastAsia="Times New Roman" w:hAnsi="Times New Roman" w:cs="Times New Roman"/>
+          <w:sz w:val="24"/>
+          <w:szCs w:val="24"/>
+          <w:lang w:eastAsia="en-IN"/>
+        </w:rPr>
+        <w:t>difficulty (int) — the minimum required to spend to complete an offer</w:t>
+      </w:r>
+    </w:p>
+    <w:p>
+      <w:pPr>
+        <w:numPr>
+          <w:ilvl w:val="0"/>
+          <w:numId w:val="14"/>
+        </w:numPr>
+        <w:spacing w:before="100" w:beforeAutospacing="1" w:after="100" w:afterAutospacing="1" w:line="240" w:lineRule="auto"/>
+        <w:rPr>
+          <w:rFonts w:ascii="Times New Roman" w:eastAsia="Times New Roman" w:hAnsi="Times New Roman" w:cs="Times New Roman"/>
+          <w:sz w:val="24"/>
+          <w:szCs w:val="24"/>
+          <w:lang w:eastAsia="en-IN"/>
+        </w:rPr>
+      </w:pPr>
+      <w:r>
+        <w:rPr>
+          <w:rFonts w:ascii="Times New Roman" w:eastAsia="Times New Roman" w:hAnsi="Times New Roman" w:cs="Times New Roman"/>
+          <w:sz w:val="24"/>
+          <w:szCs w:val="24"/>
+          <w:lang w:eastAsia="en-IN"/>
+        </w:rPr>
+        <w:t>reward (int) — the reward is given for completing an offer</w:t>
+      </w:r>
+    </w:p>
+    <w:p>
+      <w:pPr>
+        <w:numPr>
+          <w:ilvl w:val="0"/>
+          <w:numId w:val="14"/>
+        </w:numPr>
+        <w:spacing w:before="100" w:beforeAutospacing="1" w:after="100" w:afterAutospacing="1" w:line="240" w:lineRule="auto"/>
+        <w:rPr>
+          <w:rFonts w:ascii="Times New Roman" w:eastAsia="Times New Roman" w:hAnsi="Times New Roman" w:cs="Times New Roman"/>
+          <w:sz w:val="24"/>
+          <w:szCs w:val="24"/>
+          <w:lang w:eastAsia="en-IN"/>
+        </w:rPr>
+      </w:pPr>
+      <w:r>
+        <w:rPr>
+          <w:rFonts w:ascii="Times New Roman" w:eastAsia="Times New Roman" w:hAnsi="Times New Roman" w:cs="Times New Roman"/>
+          <w:sz w:val="24"/>
+          <w:szCs w:val="24"/>
+          <w:lang w:eastAsia="en-IN"/>
+        </w:rPr>
+        <w:t>duration (int) — time for the offer to be open, in days</w:t>
+      </w:r>
+    </w:p>
+    <w:p>
+      <w:pPr>
+        <w:numPr>
+          <w:ilvl w:val="0"/>
+          <w:numId w:val="14"/>
+        </w:numPr>
+        <w:spacing w:before="100" w:beforeAutospacing="1" w:after="100" w:afterAutospacing="1" w:line="240" w:lineRule="auto"/>
+        <w:rPr>
+          <w:rFonts w:ascii="Times New Roman" w:eastAsia="Times New Roman" w:hAnsi="Times New Roman" w:cs="Times New Roman"/>
+          <w:sz w:val="24"/>
+          <w:szCs w:val="24"/>
+          <w:lang w:eastAsia="en-IN"/>
+        </w:rPr>
+      </w:pPr>
+      <w:r>
+        <w:rPr>
+          <w:rFonts w:ascii="Times New Roman" w:eastAsia="Times New Roman" w:hAnsi="Times New Roman" w:cs="Times New Roman"/>
+          <w:sz w:val="24"/>
+          <w:szCs w:val="24"/>
+          <w:lang w:eastAsia="en-IN"/>
+        </w:rPr>
+        <w:t>channels (list of strings)</w:t>
+      </w:r>
+    </w:p>
+    <w:p>
+      <w:pPr>
+        <w:spacing w:before="100" w:beforeAutospacing="1" w:after="100" w:afterAutospacing="1" w:line="240" w:lineRule="auto"/>
+        <w:rPr>
+          <w:rFonts w:ascii="Times New Roman" w:eastAsia="Times New Roman" w:hAnsi="Times New Roman" w:cs="Times New Roman"/>
+          <w:sz w:val="24"/>
+          <w:szCs w:val="24"/>
+          <w:lang w:eastAsia="en-IN"/>
+        </w:rPr>
+      </w:pPr>
+      <w:r>
+        <w:rPr>
+          <w:rFonts w:ascii="Times New Roman" w:eastAsia="Times New Roman" w:hAnsi="Times New Roman" w:cs="Times New Roman"/>
+          <w:b/>
+          <w:bCs/>
+          <w:sz w:val="24"/>
+          <w:szCs w:val="24"/>
+          <w:lang w:eastAsia="en-IN"/>
+        </w:rPr>
+        <w:t>profile.json</w:t>
+      </w:r>
+    </w:p>
+    <w:p>
+      <w:pPr>
+        <w:numPr>
+          <w:ilvl w:val="0"/>
+          <w:numId w:val="15"/>
+        </w:numPr>
+        <w:spacing w:before="100" w:beforeAutospacing="1" w:after="100" w:afterAutospacing="1" w:line="240" w:lineRule="auto"/>
+        <w:rPr>
+          <w:rFonts w:ascii="Times New Roman" w:eastAsia="Times New Roman" w:hAnsi="Times New Roman" w:cs="Times New Roman"/>
+          <w:sz w:val="24"/>
+          <w:szCs w:val="24"/>
+          <w:lang w:eastAsia="en-IN"/>
+        </w:rPr>
+      </w:pPr>
+      <w:r>
+        <w:rPr>
+          <w:rFonts w:ascii="Times New Roman" w:eastAsia="Times New Roman" w:hAnsi="Times New Roman" w:cs="Times New Roman"/>
+          <w:sz w:val="24"/>
+          <w:szCs w:val="24"/>
+          <w:lang w:eastAsia="en-IN"/>
+        </w:rPr>
+        <w:t>age (int) — age of the customer</w:t>
+      </w:r>
+    </w:p>
+    <w:p>
+      <w:pPr>
+        <w:numPr>
+          <w:ilvl w:val="0"/>
+          <w:numId w:val="15"/>
+        </w:numPr>
+        <w:spacing w:before="100" w:beforeAutospacing="1" w:after="100" w:afterAutospacing="1" w:line="240" w:lineRule="auto"/>
+        <w:rPr>
+          <w:rFonts w:ascii="Times New Roman" w:eastAsia="Times New Roman" w:hAnsi="Times New Roman" w:cs="Times New Roman"/>
+          <w:sz w:val="24"/>
+          <w:szCs w:val="24"/>
+          <w:lang w:eastAsia="en-IN"/>
+        </w:rPr>
+      </w:pPr>
+      <w:r>
+        <w:rPr>
+          <w:rFonts w:ascii="Times New Roman" w:eastAsia="Times New Roman" w:hAnsi="Times New Roman" w:cs="Times New Roman"/>
+          <w:sz w:val="24"/>
+          <w:szCs w:val="24"/>
+          <w:lang w:eastAsia="en-IN"/>
+        </w:rPr>
+        <w:t>became_member_on (int) — the date when customer created an app account</w:t>
+      </w:r>
+    </w:p>
+    <w:p>
+      <w:pPr>
+        <w:numPr>
+          <w:ilvl w:val="0"/>
+          <w:numId w:val="15"/>
+        </w:numPr>
+        <w:spacing w:before="100" w:beforeAutospacing="1" w:after="100" w:afterAutospacing="1" w:line="240" w:lineRule="auto"/>
+        <w:rPr>
+          <w:rFonts w:ascii="Times New Roman" w:eastAsia="Times New Roman" w:hAnsi="Times New Roman" w:cs="Times New Roman"/>
+          <w:sz w:val="24"/>
+          <w:szCs w:val="24"/>
+          <w:lang w:eastAsia="en-IN"/>
+        </w:rPr>
+      </w:pPr>
+      <w:r>
+        <w:rPr>
+          <w:rFonts w:ascii="Times New Roman" w:eastAsia="Times New Roman" w:hAnsi="Times New Roman" w:cs="Times New Roman"/>
+          <w:sz w:val="24"/>
+          <w:szCs w:val="24"/>
+          <w:lang w:eastAsia="en-IN"/>
+        </w:rPr>
+        <w:t>gender (str) — gender of the customer (note some entries contain ‘O’ for other rather than M or F)</w:t>
+      </w:r>
+    </w:p>
+    <w:p>
+      <w:pPr>
+        <w:numPr>
+          <w:ilvl w:val="0"/>
+          <w:numId w:val="15"/>
+        </w:numPr>
+        <w:spacing w:before="100" w:beforeAutospacing="1" w:after="100" w:afterAutospacing="1" w:line="240" w:lineRule="auto"/>
+        <w:rPr>
+          <w:rFonts w:ascii="Times New Roman" w:eastAsia="Times New Roman" w:hAnsi="Times New Roman" w:cs="Times New Roman"/>
+          <w:sz w:val="24"/>
+          <w:szCs w:val="24"/>
+          <w:lang w:eastAsia="en-IN"/>
+        </w:rPr>
+      </w:pPr>
+      <w:r>
+        <w:rPr>
+          <w:rFonts w:ascii="Times New Roman" w:eastAsia="Times New Roman" w:hAnsi="Times New Roman" w:cs="Times New Roman"/>
+          <w:sz w:val="24"/>
+          <w:szCs w:val="24"/>
+          <w:lang w:eastAsia="en-IN"/>
+        </w:rPr>
+        <w:t>id (str) — customer id</w:t>
+      </w:r>
+    </w:p>
+    <w:p>
+      <w:pPr>
+        <w:numPr>
+          <w:ilvl w:val="0"/>
+          <w:numId w:val="15"/>
+        </w:numPr>
+        <w:spacing w:before="100" w:beforeAutospacing="1" w:after="100" w:afterAutospacing="1" w:line="240" w:lineRule="auto"/>
+        <w:rPr>
+          <w:rFonts w:ascii="Times New Roman" w:eastAsia="Times New Roman" w:hAnsi="Times New Roman" w:cs="Times New Roman"/>
+          <w:sz w:val="24"/>
+          <w:szCs w:val="24"/>
+          <w:lang w:eastAsia="en-IN"/>
+        </w:rPr>
+      </w:pPr>
+      <w:r>
+        <w:rPr>
+          <w:rFonts w:ascii="Times New Roman" w:eastAsia="Times New Roman" w:hAnsi="Times New Roman" w:cs="Times New Roman"/>
+          <w:sz w:val="24"/>
+          <w:szCs w:val="24"/>
+          <w:lang w:eastAsia="en-IN"/>
+        </w:rPr>
+        <w:t>income (float) — customer’s income</w:t>
+      </w:r>
+    </w:p>
+    <w:p>
+      <w:pPr>
+        <w:spacing w:before="100" w:beforeAutospacing="1" w:after="100" w:afterAutospacing="1" w:line="240" w:lineRule="auto"/>
+        <w:rPr>
+          <w:rFonts w:ascii="Times New Roman" w:eastAsia="Times New Roman" w:hAnsi="Times New Roman" w:cs="Times New Roman"/>
+          <w:sz w:val="24"/>
+          <w:szCs w:val="24"/>
+          <w:lang w:eastAsia="en-IN"/>
+        </w:rPr>
+      </w:pPr>
+      <w:r>
+        <w:rPr>
+          <w:rFonts w:ascii="Times New Roman" w:eastAsia="Times New Roman" w:hAnsi="Times New Roman" w:cs="Times New Roman"/>
+          <w:b/>
+          <w:bCs/>
+          <w:sz w:val="24"/>
+          <w:szCs w:val="24"/>
+          <w:lang w:eastAsia="en-IN"/>
+        </w:rPr>
+        <w:t>transcript.json</w:t>
+      </w:r>
+    </w:p>
+    <w:p>
+      <w:pPr>
+        <w:numPr>
+          <w:ilvl w:val="0"/>
+          <w:numId w:val="16"/>
+        </w:numPr>
+        <w:spacing w:before="100" w:beforeAutospacing="1" w:after="100" w:afterAutospacing="1" w:line="240" w:lineRule="auto"/>
+        <w:rPr>
+          <w:rFonts w:ascii="Times New Roman" w:eastAsia="Times New Roman" w:hAnsi="Times New Roman" w:cs="Times New Roman"/>
+          <w:sz w:val="24"/>
+          <w:szCs w:val="24"/>
+          <w:lang w:eastAsia="en-IN"/>
+        </w:rPr>
+      </w:pPr>
+      <w:r>
+        <w:rPr>
+          <w:rFonts w:ascii="Times New Roman" w:eastAsia="Times New Roman" w:hAnsi="Times New Roman" w:cs="Times New Roman"/>
+          <w:sz w:val="24"/>
+          <w:szCs w:val="24"/>
+          <w:lang w:eastAsia="en-IN"/>
+        </w:rPr>
+        <w:t>event (str) — record description (ie transaction, offer received, offer viewed, etc.)</w:t>
+      </w:r>
+    </w:p>
+    <w:p>
+      <w:pPr>
+        <w:numPr>
+          <w:ilvl w:val="0"/>
+          <w:numId w:val="16"/>
+        </w:numPr>
+        <w:spacing w:before="100" w:beforeAutospacing="1" w:after="100" w:afterAutospacing="1" w:line="240" w:lineRule="auto"/>
+        <w:rPr>
+          <w:rFonts w:ascii="Times New Roman" w:eastAsia="Times New Roman" w:hAnsi="Times New Roman" w:cs="Times New Roman"/>
+          <w:sz w:val="24"/>
+          <w:szCs w:val="24"/>
+          <w:lang w:eastAsia="en-IN"/>
+        </w:rPr>
+      </w:pPr>
+      <w:r>
+        <w:rPr>
+          <w:rFonts w:ascii="Times New Roman" w:eastAsia="Times New Roman" w:hAnsi="Times New Roman" w:cs="Times New Roman"/>
+          <w:sz w:val="24"/>
+          <w:szCs w:val="24"/>
+          <w:lang w:eastAsia="en-IN"/>
+        </w:rPr>
+        <w:t>person (str) — customer id</w:t>
+      </w:r>
+    </w:p>
+    <w:p>
+      <w:pPr>
+        <w:numPr>
+          <w:ilvl w:val="0"/>
+          <w:numId w:val="16"/>
+        </w:numPr>
+        <w:spacing w:before="100" w:beforeAutospacing="1" w:after="100" w:afterAutospacing="1" w:line="240" w:lineRule="auto"/>
+        <w:rPr>
+          <w:rFonts w:ascii="Times New Roman" w:eastAsia="Times New Roman" w:hAnsi="Times New Roman" w:cs="Times New Roman"/>
+          <w:sz w:val="24"/>
+          <w:szCs w:val="24"/>
+          <w:lang w:eastAsia="en-IN"/>
+        </w:rPr>
+      </w:pPr>
+      <w:r>
+        <w:rPr>
+          <w:rFonts w:ascii="Times New Roman" w:eastAsia="Times New Roman" w:hAnsi="Times New Roman" w:cs="Times New Roman"/>
+          <w:sz w:val="24"/>
+          <w:szCs w:val="24"/>
+          <w:lang w:eastAsia="en-IN"/>
+        </w:rPr>
+        <w:t>time (int) — time in hours since the start of the test. The data begins at time t=0</w:t>
+      </w:r>
+    </w:p>
+    <w:p>
+      <w:pPr>
+        <w:numPr>
+          <w:ilvl w:val="0"/>
+          <w:numId w:val="16"/>
+        </w:numPr>
+        <w:spacing w:before="100" w:beforeAutospacing="1" w:after="100" w:afterAutospacing="1" w:line="240" w:lineRule="auto"/>
+        <w:rPr>
+          <w:rFonts w:ascii="Times New Roman" w:eastAsia="Times New Roman" w:hAnsi="Times New Roman" w:cs="Times New Roman"/>
+          <w:sz w:val="24"/>
+          <w:szCs w:val="24"/>
+          <w:lang w:eastAsia="en-IN"/>
+        </w:rPr>
+      </w:pPr>
+      <w:r>
+        <w:rPr>
+          <w:rFonts w:ascii="Times New Roman" w:eastAsia="Times New Roman" w:hAnsi="Times New Roman" w:cs="Times New Roman"/>
+          <w:sz w:val="24"/>
+          <w:szCs w:val="24"/>
+          <w:lang w:eastAsia="en-IN"/>
+        </w:rPr>
+        <w:t>value — (dict of strings) — either an offer id or transaction amount depending on the record</w:t>
+      </w:r>
+    </w:p>
+    <w:p>
+      <w:pPr>
+        <w:spacing w:before="100" w:beforeAutospacing="1" w:after="100" w:afterAutospacing="1" w:line="240" w:lineRule="auto"/>
+        <w:outlineLvl w:val="0"/>
+        <w:rPr>
+          <w:rFonts w:ascii="Times New Roman" w:eastAsia="Times New Roman" w:hAnsi="Times New Roman" w:cs="Times New Roman"/>
+          <w:b/>
+          <w:bCs/>
+          <w:kern w:val="36"/>
+          <w:sz w:val="48"/>
+          <w:szCs w:val="48"/>
+          <w:lang w:eastAsia="en-IN"/>
+        </w:rPr>
+      </w:pPr>
+      <w:r>
+        <w:rPr>
+          <w:rFonts w:ascii="Times New Roman" w:eastAsia="Times New Roman" w:hAnsi="Times New Roman" w:cs="Times New Roman"/>
+          <w:b/>
+          <w:bCs/>
+          <w:kern w:val="36"/>
+          <w:sz w:val="48"/>
+          <w:szCs w:val="48"/>
+          <w:lang w:eastAsia="en-IN"/>
+        </w:rPr>
         <w:t>Data Wrangling</w:t>
       </w:r>
     </w:p>
@@ -955,6 +1069,7 @@
           <w:szCs w:val="24"/>
           <w:lang w:eastAsia="en-IN"/>
         </w:rPr>
+        <w:lastRenderedPageBreak/>
         <w:t>PORTFOLIO:</w:t>
       </w:r>
     </w:p>
@@ -1072,7 +1187,6 @@
           <w:szCs w:val="24"/>
           <w:lang w:eastAsia="en-IN"/>
         </w:rPr>
-        <w:lastRenderedPageBreak/>
         <w:drawing>
           <wp:inline distT="0" distB="0" distL="0" distR="0" wp14:anchorId="7D49E196" wp14:editId="3E0A2B47">
             <wp:extent cx="5731510" cy="2049780"/>
@@ -1140,6 +1254,78 @@
           <w:szCs w:val="24"/>
           <w:lang w:eastAsia="en-IN"/>
         </w:rPr>
+        <w:t>The following image shows important statistics about the dataset:</w:t>
+      </w:r>
+    </w:p>
+    <w:p>
+      <w:pPr>
+        <w:spacing w:before="100" w:beforeAutospacing="1" w:after="100" w:afterAutospacing="1" w:line="240" w:lineRule="auto"/>
+        <w:jc w:val="center"/>
+        <w:rPr>
+          <w:rFonts w:ascii="Times New Roman" w:eastAsia="Times New Roman" w:hAnsi="Times New Roman" w:cs="Times New Roman"/>
+          <w:sz w:val="24"/>
+          <w:szCs w:val="24"/>
+          <w:lang w:eastAsia="en-IN"/>
+        </w:rPr>
+      </w:pPr>
+      <w:r>
+        <w:rPr>
+          <w:noProof/>
+        </w:rPr>
+        <w:drawing>
+          <wp:inline distT="0" distB="0" distL="0" distR="0" wp14:anchorId="5D7355C0" wp14:editId="38B96CD6">
+            <wp:extent cx="5731510" cy="1921510"/>
+            <wp:effectExtent l="0" t="0" r="2540" b="2540"/>
+            <wp:docPr id="1" name="Picture 1"/>
+            <wp:cNvGraphicFramePr>
+              <a:graphicFrameLocks xmlns:a="http://schemas.openxmlformats.org/drawingml/2006/main" noChangeAspect="1"/>
+            </wp:cNvGraphicFramePr>
+            <a:graphic xmlns:a="http://schemas.openxmlformats.org/drawingml/2006/main">
+              <a:graphicData uri="http://schemas.openxmlformats.org/drawingml/2006/picture">
+                <pic:pic xmlns:pic="http://schemas.openxmlformats.org/drawingml/2006/picture">
+                  <pic:nvPicPr>
+                    <pic:cNvPr id="1" name=""/>
+                    <pic:cNvPicPr/>
+                  </pic:nvPicPr>
+                  <pic:blipFill>
+                    <a:blip r:embed="rId7"/>
+                    <a:stretch>
+                      <a:fillRect/>
+                    </a:stretch>
+                  </pic:blipFill>
+                  <pic:spPr>
+                    <a:xfrm>
+                      <a:off x="0" y="0"/>
+                      <a:ext cx="5731510" cy="1921510"/>
+                    </a:xfrm>
+                    <a:prstGeom prst="rect">
+                      <a:avLst/>
+                    </a:prstGeom>
+                  </pic:spPr>
+                </pic:pic>
+              </a:graphicData>
+            </a:graphic>
+          </wp:inline>
+        </w:drawing>
+      </w:r>
+    </w:p>
+    <w:p>
+      <w:pPr>
+        <w:spacing w:before="100" w:beforeAutospacing="1" w:after="100" w:afterAutospacing="1" w:line="240" w:lineRule="auto"/>
+        <w:rPr>
+          <w:rFonts w:ascii="Times New Roman" w:eastAsia="Times New Roman" w:hAnsi="Times New Roman" w:cs="Times New Roman"/>
+          <w:sz w:val="24"/>
+          <w:szCs w:val="24"/>
+          <w:lang w:eastAsia="en-IN"/>
+        </w:rPr>
+      </w:pPr>
+      <w:r>
+        <w:rPr>
+          <w:rFonts w:ascii="Times New Roman" w:eastAsia="Times New Roman" w:hAnsi="Times New Roman" w:cs="Times New Roman"/>
+          <w:sz w:val="24"/>
+          <w:szCs w:val="24"/>
+          <w:lang w:eastAsia="en-IN"/>
+        </w:rPr>
         <w:t>PROFILE:</w:t>
       </w:r>
     </w:p>
@@ -1305,6 +1491,7 @@
           <w:szCs w:val="24"/>
           <w:lang w:eastAsia="en-IN"/>
         </w:rPr>
+        <w:lastRenderedPageBreak/>
         <w:drawing>
           <wp:inline distT="0" distB="0" distL="0" distR="0" wp14:anchorId="16602F4E" wp14:editId="1839D585">
             <wp:extent cx="5731510" cy="1829435"/>
@@ -1323,7 +1510,7 @@
                     </pic:cNvPicPr>
                   </pic:nvPicPr>
                   <pic:blipFill>
-                    <a:blip r:embed="rId7">
+                    <a:blip r:embed="rId8">
                       <a:extLst>
                         <a:ext uri="{28A0092B-C50C-407E-A947-70E740481C1C}">
                           <a14:useLocalDpi xmlns:a14="http://schemas.microsoft.com/office/drawing/2010/main" val="0"/>
@@ -1372,6 +1559,78 @@
           <w:szCs w:val="24"/>
           <w:lang w:eastAsia="en-IN"/>
         </w:rPr>
+        <w:t>The following image shows important statistics about the dataset:</w:t>
+      </w:r>
+    </w:p>
+    <w:p>
+      <w:pPr>
+        <w:spacing w:before="100" w:beforeAutospacing="1" w:after="100" w:afterAutospacing="1" w:line="240" w:lineRule="auto"/>
+        <w:jc w:val="center"/>
+        <w:rPr>
+          <w:rFonts w:ascii="Times New Roman" w:eastAsia="Times New Roman" w:hAnsi="Times New Roman" w:cs="Times New Roman"/>
+          <w:sz w:val="24"/>
+          <w:szCs w:val="24"/>
+          <w:lang w:eastAsia="en-IN"/>
+        </w:rPr>
+      </w:pPr>
+      <w:r>
+        <w:rPr>
+          <w:noProof/>
+        </w:rPr>
+        <w:drawing>
+          <wp:inline distT="0" distB="0" distL="0" distR="0" wp14:anchorId="0A5F37FA" wp14:editId="40D83E28">
+            <wp:extent cx="5731510" cy="3181350"/>
+            <wp:effectExtent l="0" t="0" r="2540" b="0"/>
+            <wp:docPr id="2" name="Picture 2"/>
+            <wp:cNvGraphicFramePr>
+              <a:graphicFrameLocks xmlns:a="http://schemas.openxmlformats.org/drawingml/2006/main" noChangeAspect="1"/>
+            </wp:cNvGraphicFramePr>
+            <a:graphic xmlns:a="http://schemas.openxmlformats.org/drawingml/2006/main">
+              <a:graphicData uri="http://schemas.openxmlformats.org/drawingml/2006/picture">
+                <pic:pic xmlns:pic="http://schemas.openxmlformats.org/drawingml/2006/picture">
+                  <pic:nvPicPr>
+                    <pic:cNvPr id="1" name=""/>
+                    <pic:cNvPicPr/>
+                  </pic:nvPicPr>
+                  <pic:blipFill>
+                    <a:blip r:embed="rId9"/>
+                    <a:stretch>
+                      <a:fillRect/>
+                    </a:stretch>
+                  </pic:blipFill>
+                  <pic:spPr>
+                    <a:xfrm>
+                      <a:off x="0" y="0"/>
+                      <a:ext cx="5731510" cy="3181350"/>
+                    </a:xfrm>
+                    <a:prstGeom prst="rect">
+                      <a:avLst/>
+                    </a:prstGeom>
+                  </pic:spPr>
+                </pic:pic>
+              </a:graphicData>
+            </a:graphic>
+          </wp:inline>
+        </w:drawing>
+      </w:r>
+    </w:p>
+    <w:p>
+      <w:pPr>
+        <w:spacing w:before="100" w:beforeAutospacing="1" w:after="100" w:afterAutospacing="1" w:line="240" w:lineRule="auto"/>
+        <w:rPr>
+          <w:rFonts w:ascii="Times New Roman" w:eastAsia="Times New Roman" w:hAnsi="Times New Roman" w:cs="Times New Roman"/>
+          <w:sz w:val="24"/>
+          <w:szCs w:val="24"/>
+          <w:lang w:eastAsia="en-IN"/>
+        </w:rPr>
+      </w:pPr>
+      <w:r>
+        <w:rPr>
+          <w:rFonts w:ascii="Times New Roman" w:eastAsia="Times New Roman" w:hAnsi="Times New Roman" w:cs="Times New Roman"/>
+          <w:sz w:val="24"/>
+          <w:szCs w:val="24"/>
+          <w:lang w:eastAsia="en-IN"/>
+        </w:rPr>
         <w:t>TRANSCRIPT:</w:t>
       </w:r>
     </w:p>
@@ -1552,7 +1811,7 @@
                     </pic:cNvPicPr>
                   </pic:nvPicPr>
                   <pic:blipFill>
-                    <a:blip r:embed="rId8">
+                    <a:blip r:embed="rId10">
                       <a:extLst>
                         <a:ext uri="{28A0092B-C50C-407E-A947-70E740481C1C}">
                           <a14:useLocalDpi xmlns:a14="http://schemas.microsoft.com/office/drawing/2010/main" val="0"/>
@@ -1665,7 +1924,7 @@
                     </pic:cNvPicPr>
                   </pic:nvPicPr>
                   <pic:blipFill>
-                    <a:blip r:embed="rId9">
+                    <a:blip r:embed="rId11">
                       <a:extLst>
                         <a:ext uri="{28A0092B-C50C-407E-A947-70E740481C1C}">
                           <a14:useLocalDpi xmlns:a14="http://schemas.microsoft.com/office/drawing/2010/main" val="0"/>
@@ -1721,10 +1980,333 @@
         </w:rPr>
         <w:t>RESULTS</w:t>
       </w:r>
-    </w:p>
-    <w:p>
-      <w:pPr>
-        <w:spacing w:before="100" w:beforeAutospacing="1" w:after="100" w:afterAutospacing="1" w:line="240" w:lineRule="auto"/>
+      <w:r>
+        <w:rPr>
+          <w:rFonts w:ascii="Times New Roman" w:eastAsia="Times New Roman" w:hAnsi="Times New Roman" w:cs="Times New Roman"/>
+          <w:b/>
+          <w:bCs/>
+          <w:sz w:val="27"/>
+          <w:szCs w:val="27"/>
+          <w:lang w:eastAsia="en-IN"/>
+        </w:rPr>
+        <w:t xml:space="preserve"> AND ANALYSIS</w:t>
+      </w:r>
+    </w:p>
+    <w:p>
+      <w:pPr>
+        <w:spacing w:before="100" w:beforeAutospacing="1" w:after="100" w:afterAutospacing="1" w:line="240" w:lineRule="auto"/>
+        <w:outlineLvl w:val="2"/>
+        <w:rPr>
+          <w:rFonts w:ascii="Times New Roman" w:eastAsia="Times New Roman" w:hAnsi="Times New Roman" w:cs="Times New Roman"/>
+          <w:sz w:val="24"/>
+          <w:szCs w:val="24"/>
+          <w:lang w:eastAsia="en-IN"/>
+        </w:rPr>
+      </w:pPr>
+      <w:r>
+        <w:rPr>
+          <w:rFonts w:ascii="Times New Roman" w:eastAsia="Times New Roman" w:hAnsi="Times New Roman" w:cs="Times New Roman"/>
+          <w:sz w:val="24"/>
+          <w:szCs w:val="24"/>
+          <w:lang w:eastAsia="en-IN"/>
+        </w:rPr>
+        <w:t>MODEL: RANDOM FOREST</w:t>
+      </w:r>
+    </w:p>
+    <w:p>
+      <w:pPr>
+        <w:spacing w:before="100" w:beforeAutospacing="1" w:after="100" w:afterAutospacing="1" w:line="240" w:lineRule="auto"/>
+        <w:outlineLvl w:val="2"/>
+        <w:rPr>
+          <w:rFonts w:ascii="Times New Roman" w:eastAsia="Times New Roman" w:hAnsi="Times New Roman" w:cs="Times New Roman"/>
+          <w:sz w:val="24"/>
+          <w:szCs w:val="24"/>
+          <w:lang w:eastAsia="en-IN"/>
+        </w:rPr>
+      </w:pPr>
+      <w:r>
+        <w:rPr>
+          <w:rFonts w:ascii="Times New Roman" w:eastAsia="Times New Roman" w:hAnsi="Times New Roman" w:cs="Times New Roman"/>
+          <w:sz w:val="24"/>
+          <w:szCs w:val="24"/>
+          <w:lang w:eastAsia="en-IN"/>
+        </w:rPr>
+        <w:t>ACCURACY:</w:t>
+      </w:r>
+      <w:r>
+        <w:rPr>
+          <w:rFonts w:ascii="Times New Roman" w:eastAsia="Times New Roman" w:hAnsi="Times New Roman" w:cs="Times New Roman"/>
+          <w:sz w:val="24"/>
+          <w:szCs w:val="24"/>
+          <w:lang w:eastAsia="en-IN"/>
+        </w:rPr>
+        <w:t xml:space="preserve"> </w:t>
+      </w:r>
+      <w:r>
+        <w:rPr>
+          <w:rFonts w:ascii="Times New Roman" w:eastAsia="Times New Roman" w:hAnsi="Times New Roman" w:cs="Times New Roman"/>
+          <w:sz w:val="24"/>
+          <w:szCs w:val="24"/>
+          <w:lang w:eastAsia="en-IN"/>
+        </w:rPr>
+        <w:t>0.665487768936</w:t>
+      </w:r>
+    </w:p>
+    <w:p>
+      <w:pPr>
+        <w:spacing w:before="100" w:beforeAutospacing="1" w:after="100" w:afterAutospacing="1" w:line="240" w:lineRule="auto"/>
+        <w:outlineLvl w:val="2"/>
+        <w:rPr>
+          <w:rFonts w:ascii="Times New Roman" w:eastAsia="Times New Roman" w:hAnsi="Times New Roman" w:cs="Times New Roman"/>
+          <w:sz w:val="24"/>
+          <w:szCs w:val="24"/>
+          <w:lang w:eastAsia="en-IN"/>
+        </w:rPr>
+      </w:pPr>
+      <w:r>
+        <w:rPr>
+          <w:rFonts w:ascii="Times New Roman" w:eastAsia="Times New Roman" w:hAnsi="Times New Roman" w:cs="Times New Roman"/>
+          <w:sz w:val="24"/>
+          <w:szCs w:val="24"/>
+          <w:lang w:eastAsia="en-IN"/>
+        </w:rPr>
+        <w:t>F1 SCORE:</w:t>
+      </w:r>
+      <w:r>
+        <w:rPr>
+          <w:rFonts w:ascii="Times New Roman" w:eastAsia="Times New Roman" w:hAnsi="Times New Roman" w:cs="Times New Roman"/>
+          <w:sz w:val="24"/>
+          <w:szCs w:val="24"/>
+          <w:lang w:eastAsia="en-IN"/>
+        </w:rPr>
+        <w:t xml:space="preserve"> </w:t>
+      </w:r>
+      <w:r>
+        <w:rPr>
+          <w:rFonts w:ascii="Times New Roman" w:eastAsia="Times New Roman" w:hAnsi="Times New Roman" w:cs="Times New Roman"/>
+          <w:sz w:val="24"/>
+          <w:szCs w:val="24"/>
+          <w:lang w:eastAsia="en-IN"/>
+        </w:rPr>
+        <w:t>0.720305569246</w:t>
+      </w:r>
+    </w:p>
+    <w:p>
+      <w:pPr>
+        <w:pStyle w:val="HTMLPreformatted"/>
+        <w:shd w:val="clear" w:color="auto" w:fill="FFFFFF"/>
+        <w:wordWrap w:val="0"/>
+        <w:textAlignment w:val="baseline"/>
+        <w:rPr>
+          <w:color w:val="000000"/>
+          <w:sz w:val="21"/>
+          <w:szCs w:val="21"/>
+        </w:rPr>
+      </w:pPr>
+      <w:r>
+        <w:rPr>
+          <w:rFonts w:ascii="Times New Roman" w:hAnsi="Times New Roman" w:cs="Times New Roman"/>
+          <w:sz w:val="24"/>
+          <w:szCs w:val="24"/>
+        </w:rPr>
+        <w:t xml:space="preserve">BEST PARAMETERS: </w:t>
+      </w:r>
+      <w:r>
+        <w:rPr>
+          <w:color w:val="000000"/>
+          <w:sz w:val="21"/>
+          <w:szCs w:val="21"/>
+        </w:rPr>
+        <w:t>{'n_estimators': 300, 'min_samples_split': 10, 'min_samples_leaf': 4}</w:t>
+      </w:r>
+    </w:p>
+    <w:p>
+      <w:pPr>
+        <w:spacing w:before="100" w:beforeAutospacing="1" w:after="100" w:afterAutospacing="1" w:line="240" w:lineRule="auto"/>
+        <w:rPr>
+          <w:rFonts w:ascii="Helvetica" w:hAnsi="Helvetica" w:cs="Helvetica"/>
+          <w:color w:val="000000"/>
+          <w:sz w:val="21"/>
+          <w:szCs w:val="21"/>
+          <w:shd w:val="clear" w:color="auto" w:fill="FFFFFF"/>
+        </w:rPr>
+      </w:pPr>
+      <w:r>
+        <w:rPr>
+          <w:rFonts w:ascii="Helvetica" w:hAnsi="Helvetica" w:cs="Helvetica"/>
+          <w:color w:val="000000"/>
+          <w:sz w:val="21"/>
+          <w:szCs w:val="21"/>
+          <w:shd w:val="clear" w:color="auto" w:fill="FFFFFF"/>
+        </w:rPr>
+        <w:t>We will be validating the robustness of the model’s solution by running the model with multiple different random states and then checking the mean / variance of the results</w:t>
+      </w:r>
+      <w:r>
+        <w:rPr>
+          <w:rFonts w:ascii="Helvetica" w:hAnsi="Helvetica" w:cs="Helvetica"/>
+          <w:color w:val="000000"/>
+          <w:sz w:val="21"/>
+          <w:szCs w:val="21"/>
+          <w:shd w:val="clear" w:color="auto" w:fill="FFFFFF"/>
+        </w:rPr>
+        <w:t>.</w:t>
+      </w:r>
+    </w:p>
+    <w:p>
+      <w:pPr>
+        <w:spacing w:before="100" w:beforeAutospacing="1" w:after="100" w:afterAutospacing="1" w:line="240" w:lineRule="auto"/>
+        <w:rPr>
+          <w:rFonts w:ascii="Helvetica" w:hAnsi="Helvetica" w:cs="Helvetica"/>
+          <w:color w:val="000000"/>
+          <w:sz w:val="21"/>
+          <w:szCs w:val="21"/>
+          <w:shd w:val="clear" w:color="auto" w:fill="FFFFFF"/>
+        </w:rPr>
+      </w:pPr>
+      <w:r>
+        <w:rPr>
+          <w:rFonts w:ascii="Helvetica" w:hAnsi="Helvetica" w:cs="Helvetica"/>
+          <w:color w:val="000000"/>
+          <w:sz w:val="21"/>
+          <w:szCs w:val="21"/>
+          <w:shd w:val="clear" w:color="auto" w:fill="FFFFFF"/>
+        </w:rPr>
+        <w:t>The following results was obtained:</w:t>
+      </w:r>
+    </w:p>
+    <w:p>
+      <w:pPr>
+        <w:pStyle w:val="HTMLPreformatted"/>
+        <w:shd w:val="clear" w:color="auto" w:fill="FFFFFF"/>
+        <w:wordWrap w:val="0"/>
+        <w:textAlignment w:val="baseline"/>
+        <w:rPr>
+          <w:color w:val="000000"/>
+          <w:sz w:val="21"/>
+          <w:szCs w:val="21"/>
+        </w:rPr>
+      </w:pPr>
+      <w:r>
+        <w:rPr>
+          <w:color w:val="000000"/>
+          <w:sz w:val="21"/>
+          <w:szCs w:val="21"/>
+        </w:rPr>
+        <w:t>Mean Model Accuracy: 0.664161508989</w:t>
+      </w:r>
+    </w:p>
+    <w:p>
+      <w:pPr>
+        <w:pStyle w:val="HTMLPreformatted"/>
+        <w:shd w:val="clear" w:color="auto" w:fill="FFFFFF"/>
+        <w:wordWrap w:val="0"/>
+        <w:textAlignment w:val="baseline"/>
+        <w:rPr>
+          <w:color w:val="000000"/>
+          <w:sz w:val="21"/>
+          <w:szCs w:val="21"/>
+        </w:rPr>
+      </w:pPr>
+      <w:r>
+        <w:rPr>
+          <w:color w:val="000000"/>
+          <w:sz w:val="21"/>
+          <w:szCs w:val="21"/>
+        </w:rPr>
+        <w:t>Variance of Model Accuracy: 1.75896544688e-06</w:t>
+      </w:r>
+    </w:p>
+    <w:p>
+      <w:pPr>
+        <w:pStyle w:val="HTMLPreformatted"/>
+        <w:shd w:val="clear" w:color="auto" w:fill="FFFFFF"/>
+        <w:wordWrap w:val="0"/>
+        <w:textAlignment w:val="baseline"/>
+        <w:rPr>
+          <w:color w:val="000000"/>
+          <w:sz w:val="21"/>
+          <w:szCs w:val="21"/>
+        </w:rPr>
+      </w:pPr>
+      <w:r>
+        <w:rPr>
+          <w:color w:val="000000"/>
+          <w:sz w:val="21"/>
+          <w:szCs w:val="21"/>
+        </w:rPr>
+        <w:t>Mean Model F1 Score: 0.719837831379</w:t>
+      </w:r>
+    </w:p>
+    <w:p>
+      <w:pPr>
+        <w:pStyle w:val="HTMLPreformatted"/>
+        <w:shd w:val="clear" w:color="auto" w:fill="FFFFFF"/>
+        <w:wordWrap w:val="0"/>
+        <w:textAlignment w:val="baseline"/>
+        <w:rPr>
+          <w:color w:val="000000"/>
+          <w:sz w:val="21"/>
+          <w:szCs w:val="21"/>
+        </w:rPr>
+      </w:pPr>
+      <w:r>
+        <w:rPr>
+          <w:color w:val="000000"/>
+          <w:sz w:val="21"/>
+          <w:szCs w:val="21"/>
+        </w:rPr>
+        <w:t>Variance of Model F1 Score: 1.75896544688e-06</w:t>
+      </w:r>
+    </w:p>
+    <w:p>
+      <w:pPr>
+        <w:spacing w:before="100" w:beforeAutospacing="1" w:after="100" w:afterAutospacing="1" w:line="240" w:lineRule="auto"/>
+        <w:rPr>
+          <w:rFonts w:ascii="Helvetica" w:hAnsi="Helvetica" w:cs="Helvetica"/>
+          <w:color w:val="000000"/>
+          <w:sz w:val="21"/>
+          <w:szCs w:val="21"/>
+          <w:shd w:val="clear" w:color="auto" w:fill="FFFFFF"/>
+        </w:rPr>
+      </w:pPr>
+      <w:r>
+        <w:rPr>
+          <w:rFonts w:ascii="Helvetica" w:hAnsi="Helvetica" w:cs="Helvetica"/>
+          <w:color w:val="000000"/>
+          <w:sz w:val="21"/>
+          <w:szCs w:val="21"/>
+          <w:shd w:val="clear" w:color="auto" w:fill="FFFFFF"/>
+        </w:rPr>
+        <w:lastRenderedPageBreak/>
+        <w:t>By observing the above values, we can confirm that the model that was developed is very robust to data changes!</w:t>
+      </w:r>
+    </w:p>
+    <w:p>
+      <w:pPr>
+        <w:spacing w:before="100" w:beforeAutospacing="1" w:after="100" w:afterAutospacing="1" w:line="240" w:lineRule="auto"/>
+        <w:rPr>
+          <w:rFonts w:ascii="Helvetica" w:hAnsi="Helvetica" w:cs="Helvetica"/>
+          <w:color w:val="000000"/>
+          <w:sz w:val="21"/>
+          <w:szCs w:val="21"/>
+          <w:shd w:val="clear" w:color="auto" w:fill="FFFFFF"/>
+        </w:rPr>
+      </w:pPr>
+      <w:r>
+        <w:rPr>
+          <w:rFonts w:ascii="Helvetica" w:hAnsi="Helvetica" w:cs="Helvetica"/>
+          <w:color w:val="000000"/>
+          <w:sz w:val="21"/>
+          <w:szCs w:val="21"/>
+          <w:shd w:val="clear" w:color="auto" w:fill="FFFFFF"/>
+        </w:rPr>
+        <w:t>Important Features:</w:t>
+      </w:r>
+    </w:p>
+    <w:p>
+      <w:pPr>
+        <w:spacing w:before="100" w:beforeAutospacing="1" w:after="100" w:afterAutospacing="1" w:line="240" w:lineRule="auto"/>
+        <w:jc w:val="center"/>
         <w:rPr>
           <w:rFonts w:ascii="Times New Roman" w:eastAsia="Times New Roman" w:hAnsi="Times New Roman" w:cs="Times New Roman"/>
           <w:sz w:val="24"/>
@@ -1758,7 +2340,7 @@
                     </pic:cNvPicPr>
                   </pic:nvPicPr>
                   <pic:blipFill>
-                    <a:blip r:embed="rId10">
+                    <a:blip r:embed="rId12">
                       <a:extLst>
                         <a:ext uri="{28A0092B-C50C-407E-A947-70E740481C1C}">
                           <a14:useLocalDpi xmlns:a14="http://schemas.microsoft.com/office/drawing/2010/main" val="0"/>
@@ -1822,18 +2404,13 @@
       </w:pPr>
       <w:r>
         <w:rPr>
-          <w:rFonts w:ascii="Times New Roman" w:eastAsia="Times New Roman" w:hAnsi="Times New Roman" w:cs="Times New Roman"/>
           <w:noProof/>
-          <w:sz w:val="24"/>
-          <w:szCs w:val="24"/>
-          <w:lang w:eastAsia="en-IN"/>
-        </w:rPr>
-        <w:lastRenderedPageBreak/>
+        </w:rPr>
         <w:drawing>
-          <wp:inline distT="0" distB="0" distL="0" distR="0" wp14:anchorId="377892E6" wp14:editId="6ACBBB21">
-            <wp:extent cx="5731510" cy="1812290"/>
+          <wp:inline distT="0" distB="0" distL="0" distR="0" wp14:anchorId="7501C6AF" wp14:editId="24DED0EA">
+            <wp:extent cx="5731510" cy="1854835"/>
             <wp:effectExtent l="0" t="0" r="2540" b="0"/>
-            <wp:docPr id="10" name="Picture 10"/>
+            <wp:docPr id="3" name="Picture 3"/>
             <wp:cNvGraphicFramePr>
               <a:graphicFrameLocks xmlns:a="http://schemas.openxmlformats.org/drawingml/2006/main" noChangeAspect="1"/>
             </wp:cNvGraphicFramePr>
@@ -1841,36 +2418,23 @@
               <a:graphicData uri="http://schemas.openxmlformats.org/drawingml/2006/picture">
                 <pic:pic xmlns:pic="http://schemas.openxmlformats.org/drawingml/2006/picture">
                   <pic:nvPicPr>
-                    <pic:cNvPr id="0" name="Picture 7"/>
-                    <pic:cNvPicPr>
-                      <a:picLocks noChangeAspect="1" noChangeArrowheads="1"/>
-                    </pic:cNvPicPr>
+                    <pic:cNvPr id="1" name=""/>
+                    <pic:cNvPicPr/>
                   </pic:nvPicPr>
                   <pic:blipFill>
-                    <a:blip r:embed="rId11">
-                      <a:extLst>
-                        <a:ext uri="{28A0092B-C50C-407E-A947-70E740481C1C}">
-                          <a14:useLocalDpi xmlns:a14="http://schemas.microsoft.com/office/drawing/2010/main" val="0"/>
-                        </a:ext>
-                      </a:extLst>
-                    </a:blip>
-                    <a:srcRect/>
+                    <a:blip r:embed="rId13"/>
                     <a:stretch>
                       <a:fillRect/>
                     </a:stretch>
                   </pic:blipFill>
-                  <pic:spPr bwMode="auto">
+                  <pic:spPr>
                     <a:xfrm>
                       <a:off x="0" y="0"/>
-                      <a:ext cx="5731510" cy="1812290"/>
+                      <a:ext cx="5731510" cy="1854835"/>
                     </a:xfrm>
                     <a:prstGeom prst="rect">
                       <a:avLst/>
                     </a:prstGeom>
-                    <a:noFill/>
-                    <a:ln>
-                      <a:noFill/>
-                    </a:ln>
                   </pic:spPr>
                 </pic:pic>
               </a:graphicData>
@@ -1911,17 +2475,13 @@
       </w:pPr>
       <w:r>
         <w:rPr>
-          <w:rFonts w:ascii="Times New Roman" w:eastAsia="Times New Roman" w:hAnsi="Times New Roman" w:cs="Times New Roman"/>
           <w:noProof/>
-          <w:sz w:val="24"/>
-          <w:szCs w:val="24"/>
-          <w:lang w:eastAsia="en-IN"/>
         </w:rPr>
         <w:drawing>
-          <wp:inline distT="0" distB="0" distL="0" distR="0" wp14:anchorId="27A846F1" wp14:editId="281033A7">
-            <wp:extent cx="5731510" cy="1787525"/>
-            <wp:effectExtent l="0" t="0" r="2540" b="3175"/>
-            <wp:docPr id="9" name="Picture 9"/>
+          <wp:inline distT="0" distB="0" distL="0" distR="0" wp14:anchorId="66BCA820" wp14:editId="22A149C4">
+            <wp:extent cx="5731510" cy="1839595"/>
+            <wp:effectExtent l="0" t="0" r="2540" b="8255"/>
+            <wp:docPr id="4" name="Picture 4"/>
             <wp:cNvGraphicFramePr>
               <a:graphicFrameLocks xmlns:a="http://schemas.openxmlformats.org/drawingml/2006/main" noChangeAspect="1"/>
             </wp:cNvGraphicFramePr>
@@ -1929,36 +2489,23 @@
               <a:graphicData uri="http://schemas.openxmlformats.org/drawingml/2006/picture">
                 <pic:pic xmlns:pic="http://schemas.openxmlformats.org/drawingml/2006/picture">
                   <pic:nvPicPr>
-                    <pic:cNvPr id="0" name="Picture 8"/>
-                    <pic:cNvPicPr>
-                      <a:picLocks noChangeAspect="1" noChangeArrowheads="1"/>
-                    </pic:cNvPicPr>
+                    <pic:cNvPr id="1" name=""/>
+                    <pic:cNvPicPr/>
                   </pic:nvPicPr>
                   <pic:blipFill>
-                    <a:blip r:embed="rId12">
-                      <a:extLst>
-                        <a:ext uri="{28A0092B-C50C-407E-A947-70E740481C1C}">
-                          <a14:useLocalDpi xmlns:a14="http://schemas.microsoft.com/office/drawing/2010/main" val="0"/>
-                        </a:ext>
-                      </a:extLst>
-                    </a:blip>
-                    <a:srcRect/>
+                    <a:blip r:embed="rId14"/>
                     <a:stretch>
                       <a:fillRect/>
                     </a:stretch>
                   </pic:blipFill>
-                  <pic:spPr bwMode="auto">
+                  <pic:spPr>
                     <a:xfrm>
                       <a:off x="0" y="0"/>
-                      <a:ext cx="5731510" cy="1787525"/>
+                      <a:ext cx="5731510" cy="1839595"/>
                     </a:xfrm>
                     <a:prstGeom prst="rect">
                       <a:avLst/>
                     </a:prstGeom>
-                    <a:noFill/>
-                    <a:ln>
-                      <a:noFill/>
-                    </a:ln>
                   </pic:spPr>
                 </pic:pic>
               </a:graphicData>
@@ -1999,17 +2546,14 @@
       </w:pPr>
       <w:r>
         <w:rPr>
-          <w:rFonts w:ascii="Times New Roman" w:eastAsia="Times New Roman" w:hAnsi="Times New Roman" w:cs="Times New Roman"/>
           <w:noProof/>
-          <w:sz w:val="24"/>
-          <w:szCs w:val="24"/>
-          <w:lang w:eastAsia="en-IN"/>
-        </w:rPr>
+        </w:rPr>
+        <w:lastRenderedPageBreak/>
         <w:drawing>
-          <wp:inline distT="0" distB="0" distL="0" distR="0" wp14:anchorId="7DB646AA" wp14:editId="53B4A0CD">
-            <wp:extent cx="5731510" cy="1835785"/>
+          <wp:inline distT="0" distB="0" distL="0" distR="0" wp14:anchorId="483FA0D6" wp14:editId="72850945">
+            <wp:extent cx="5731510" cy="1836420"/>
             <wp:effectExtent l="0" t="0" r="2540" b="0"/>
-            <wp:docPr id="8" name="Picture 8"/>
+            <wp:docPr id="5" name="Picture 5"/>
             <wp:cNvGraphicFramePr>
               <a:graphicFrameLocks xmlns:a="http://schemas.openxmlformats.org/drawingml/2006/main" noChangeAspect="1"/>
             </wp:cNvGraphicFramePr>
@@ -2017,36 +2561,23 @@
               <a:graphicData uri="http://schemas.openxmlformats.org/drawingml/2006/picture">
                 <pic:pic xmlns:pic="http://schemas.openxmlformats.org/drawingml/2006/picture">
                   <pic:nvPicPr>
-                    <pic:cNvPr id="0" name="Picture 9"/>
-                    <pic:cNvPicPr>
-                      <a:picLocks noChangeAspect="1" noChangeArrowheads="1"/>
-                    </pic:cNvPicPr>
+                    <pic:cNvPr id="1" name=""/>
+                    <pic:cNvPicPr/>
                   </pic:nvPicPr>
                   <pic:blipFill>
-                    <a:blip r:embed="rId13">
-                      <a:extLst>
-                        <a:ext uri="{28A0092B-C50C-407E-A947-70E740481C1C}">
-                          <a14:useLocalDpi xmlns:a14="http://schemas.microsoft.com/office/drawing/2010/main" val="0"/>
-                        </a:ext>
-                      </a:extLst>
-                    </a:blip>
-                    <a:srcRect/>
+                    <a:blip r:embed="rId15"/>
                     <a:stretch>
                       <a:fillRect/>
                     </a:stretch>
                   </pic:blipFill>
-                  <pic:spPr bwMode="auto">
+                  <pic:spPr>
                     <a:xfrm>
                       <a:off x="0" y="0"/>
-                      <a:ext cx="5731510" cy="1835785"/>
+                      <a:ext cx="5731510" cy="1836420"/>
                     </a:xfrm>
                     <a:prstGeom prst="rect">
                       <a:avLst/>
                     </a:prstGeom>
-                    <a:noFill/>
-                    <a:ln>
-                      <a:noFill/>
-                    </a:ln>
                   </pic:spPr>
                 </pic:pic>
               </a:graphicData>
@@ -2087,18 +2618,13 @@
       </w:pPr>
       <w:r>
         <w:rPr>
-          <w:rFonts w:ascii="Times New Roman" w:eastAsia="Times New Roman" w:hAnsi="Times New Roman" w:cs="Times New Roman"/>
           <w:noProof/>
-          <w:sz w:val="24"/>
-          <w:szCs w:val="24"/>
-          <w:lang w:eastAsia="en-IN"/>
-        </w:rPr>
-        <w:lastRenderedPageBreak/>
+        </w:rPr>
         <w:drawing>
-          <wp:inline distT="0" distB="0" distL="0" distR="0" wp14:anchorId="54C1F406" wp14:editId="79A19ABB">
-            <wp:extent cx="5731510" cy="1906905"/>
+          <wp:inline distT="0" distB="0" distL="0" distR="0" wp14:anchorId="78F8323F" wp14:editId="00D06E4D">
+            <wp:extent cx="5731510" cy="1809750"/>
             <wp:effectExtent l="0" t="0" r="2540" b="0"/>
-            <wp:docPr id="7" name="Picture 7"/>
+            <wp:docPr id="6" name="Picture 6"/>
             <wp:cNvGraphicFramePr>
               <a:graphicFrameLocks xmlns:a="http://schemas.openxmlformats.org/drawingml/2006/main" noChangeAspect="1"/>
             </wp:cNvGraphicFramePr>
@@ -2106,36 +2632,23 @@
               <a:graphicData uri="http://schemas.openxmlformats.org/drawingml/2006/picture">
                 <pic:pic xmlns:pic="http://schemas.openxmlformats.org/drawingml/2006/picture">
                   <pic:nvPicPr>
-                    <pic:cNvPr id="0" name="Picture 10"/>
-                    <pic:cNvPicPr>
-                      <a:picLocks noChangeAspect="1" noChangeArrowheads="1"/>
-                    </pic:cNvPicPr>
+                    <pic:cNvPr id="1" name=""/>
+                    <pic:cNvPicPr/>
                   </pic:nvPicPr>
                   <pic:blipFill>
-                    <a:blip r:embed="rId14">
-                      <a:extLst>
-                        <a:ext uri="{28A0092B-C50C-407E-A947-70E740481C1C}">
-                          <a14:useLocalDpi xmlns:a14="http://schemas.microsoft.com/office/drawing/2010/main" val="0"/>
-                        </a:ext>
-                      </a:extLst>
-                    </a:blip>
-                    <a:srcRect/>
+                    <a:blip r:embed="rId16"/>
                     <a:stretch>
                       <a:fillRect/>
                     </a:stretch>
                   </pic:blipFill>
-                  <pic:spPr bwMode="auto">
+                  <pic:spPr>
                     <a:xfrm>
                       <a:off x="0" y="0"/>
-                      <a:ext cx="5731510" cy="1906905"/>
+                      <a:ext cx="5731510" cy="1809750"/>
                     </a:xfrm>
                     <a:prstGeom prst="rect">
                       <a:avLst/>
                     </a:prstGeom>
-                    <a:noFill/>
-                    <a:ln>
-                      <a:noFill/>
-                    </a:ln>
                   </pic:spPr>
                 </pic:pic>
               </a:graphicData>
@@ -2149,73 +2662,6 @@
         <w:spacing w:before="100" w:beforeAutospacing="1" w:after="100" w:afterAutospacing="1" w:line="240" w:lineRule="auto"/>
         <w:rPr>
           <w:rFonts w:ascii="Times New Roman" w:eastAsia="Times New Roman" w:hAnsi="Times New Roman" w:cs="Times New Roman"/>
-          <w:sz w:val="24"/>
-          <w:szCs w:val="24"/>
-          <w:lang w:eastAsia="en-IN"/>
-        </w:rPr>
-      </w:pPr>
-      <w:r>
-        <w:rPr>
-          <w:rFonts w:ascii="Times New Roman" w:eastAsia="Times New Roman" w:hAnsi="Times New Roman" w:cs="Times New Roman"/>
-          <w:i/>
-          <w:iCs/>
-          <w:sz w:val="24"/>
-          <w:szCs w:val="24"/>
-          <w:lang w:eastAsia="en-IN"/>
-        </w:rPr>
-        <w:t>Note:</w:t>
-      </w:r>
-    </w:p>
-    <w:p>
-      <w:pPr>
-        <w:spacing w:before="100" w:beforeAutospacing="1" w:after="100" w:afterAutospacing="1" w:line="240" w:lineRule="auto"/>
-        <w:rPr>
-          <w:rFonts w:ascii="Times New Roman" w:eastAsia="Times New Roman" w:hAnsi="Times New Roman" w:cs="Times New Roman"/>
-          <w:sz w:val="24"/>
-          <w:szCs w:val="24"/>
-          <w:lang w:eastAsia="en-IN"/>
-        </w:rPr>
-      </w:pPr>
-      <w:r>
-        <w:rPr>
-          <w:rFonts w:ascii="Times New Roman" w:eastAsia="Times New Roman" w:hAnsi="Times New Roman" w:cs="Times New Roman"/>
-          <w:i/>
-          <w:iCs/>
-          <w:sz w:val="24"/>
-          <w:szCs w:val="24"/>
-          <w:lang w:eastAsia="en-IN"/>
-        </w:rPr>
-        <w:t>Blue (Left): Offer not fulfilled</w:t>
-      </w:r>
-    </w:p>
-    <w:p>
-      <w:pPr>
-        <w:spacing w:before="100" w:beforeAutospacing="1" w:after="100" w:afterAutospacing="1" w:line="240" w:lineRule="auto"/>
-        <w:rPr>
-          <w:rFonts w:ascii="Times New Roman" w:eastAsia="Times New Roman" w:hAnsi="Times New Roman" w:cs="Times New Roman"/>
-          <w:sz w:val="24"/>
-          <w:szCs w:val="24"/>
-          <w:lang w:eastAsia="en-IN"/>
-        </w:rPr>
-      </w:pPr>
-      <w:r>
-        <w:rPr>
-          <w:rFonts w:ascii="Times New Roman" w:eastAsia="Times New Roman" w:hAnsi="Times New Roman" w:cs="Times New Roman"/>
-          <w:i/>
-          <w:iCs/>
-          <w:sz w:val="24"/>
-          <w:szCs w:val="24"/>
-          <w:lang w:eastAsia="en-IN"/>
-        </w:rPr>
-        <w:t>Red (Right): Offer fulfilled</w:t>
-      </w:r>
-    </w:p>
-    <w:p>
-      <w:pPr>
-        <w:spacing w:before="100" w:beforeAutospacing="1" w:after="100" w:afterAutospacing="1" w:line="240" w:lineRule="auto"/>
-        <w:outlineLvl w:val="2"/>
-        <w:rPr>
-          <w:rFonts w:ascii="Times New Roman" w:eastAsia="Times New Roman" w:hAnsi="Times New Roman" w:cs="Times New Roman"/>
           <w:b/>
           <w:bCs/>
           <w:sz w:val="27"/>
@@ -2223,236 +2669,526 @@
           <w:lang w:eastAsia="en-IN"/>
         </w:rPr>
       </w:pPr>
-      <w:r>
-        <w:rPr>
-          <w:rFonts w:ascii="Times New Roman" w:eastAsia="Times New Roman" w:hAnsi="Times New Roman" w:cs="Times New Roman"/>
-          <w:b/>
-          <w:bCs/>
-          <w:sz w:val="27"/>
-          <w:szCs w:val="27"/>
-          <w:lang w:eastAsia="en-IN"/>
-        </w:rPr>
-        <w:t>CONCLUSION</w:t>
-      </w:r>
-    </w:p>
-    <w:p>
-      <w:pPr>
-        <w:spacing w:before="100" w:beforeAutospacing="1" w:after="100" w:afterAutospacing="1" w:line="240" w:lineRule="auto"/>
-        <w:rPr>
-          <w:rFonts w:ascii="Times New Roman" w:eastAsia="Times New Roman" w:hAnsi="Times New Roman" w:cs="Times New Roman"/>
-          <w:sz w:val="24"/>
-          <w:szCs w:val="24"/>
-          <w:lang w:eastAsia="en-IN"/>
-        </w:rPr>
-      </w:pPr>
-      <w:r>
-        <w:rPr>
-          <w:rFonts w:ascii="Times New Roman" w:eastAsia="Times New Roman" w:hAnsi="Times New Roman" w:cs="Times New Roman"/>
-          <w:sz w:val="24"/>
-          <w:szCs w:val="24"/>
-          <w:lang w:eastAsia="en-IN"/>
-        </w:rPr>
-        <w:t>The problem that I chose to solve was to build a model that predicts whether a customer will respond to an offer.</w:t>
-      </w:r>
-    </w:p>
-    <w:p>
-      <w:pPr>
-        <w:spacing w:before="100" w:beforeAutospacing="1" w:after="100" w:afterAutospacing="1" w:line="240" w:lineRule="auto"/>
-        <w:rPr>
-          <w:rFonts w:ascii="Times New Roman" w:eastAsia="Times New Roman" w:hAnsi="Times New Roman" w:cs="Times New Roman"/>
-          <w:sz w:val="24"/>
-          <w:szCs w:val="24"/>
-          <w:lang w:eastAsia="en-IN"/>
-        </w:rPr>
-      </w:pPr>
-      <w:r>
-        <w:rPr>
-          <w:rFonts w:ascii="Times New Roman" w:eastAsia="Times New Roman" w:hAnsi="Times New Roman" w:cs="Times New Roman"/>
-          <w:sz w:val="24"/>
-          <w:szCs w:val="24"/>
-          <w:lang w:eastAsia="en-IN"/>
-        </w:rPr>
-        <w:t>After performing the exploratory data analysis and data wrangling, I ran a Machine Learning algorithm, specifically Random Forest to give prediction if a customer will respond to the offer (complete the offer) or not. After performing hyperparameter tuning, I was able to achieve an accuracy of 67.28%.</w:t>
-      </w:r>
-    </w:p>
-    <w:p>
-      <w:pPr>
-        <w:spacing w:before="100" w:beforeAutospacing="1" w:after="100" w:afterAutospacing="1" w:line="240" w:lineRule="auto"/>
-        <w:rPr>
-          <w:rFonts w:ascii="Times New Roman" w:eastAsia="Times New Roman" w:hAnsi="Times New Roman" w:cs="Times New Roman"/>
-          <w:sz w:val="24"/>
-          <w:szCs w:val="24"/>
-          <w:lang w:eastAsia="en-IN"/>
-        </w:rPr>
-      </w:pPr>
-      <w:r>
-        <w:rPr>
-          <w:rFonts w:ascii="Times New Roman" w:eastAsia="Times New Roman" w:hAnsi="Times New Roman" w:cs="Times New Roman"/>
-          <w:sz w:val="24"/>
-          <w:szCs w:val="24"/>
-          <w:lang w:eastAsia="en-IN"/>
-        </w:rPr>
-        <w:t>I was also able to extract the important features (Feature Importance: refers to a numerical value that describes a feature's contribution to building a model that maximizes its evaluation metric). The analysis suggests the following top five features based on their importance:</w:t>
-      </w:r>
-    </w:p>
-    <w:p>
-      <w:pPr>
+    </w:p>
+    <w:p>
+      <w:pPr>
+        <w:spacing w:before="100" w:beforeAutospacing="1" w:after="100" w:afterAutospacing="1" w:line="240" w:lineRule="auto"/>
+        <w:rPr>
+          <w:rFonts w:ascii="Times New Roman" w:eastAsia="Times New Roman" w:hAnsi="Times New Roman" w:cs="Times New Roman"/>
+          <w:sz w:val="24"/>
+          <w:szCs w:val="24"/>
+          <w:lang w:eastAsia="en-IN"/>
+        </w:rPr>
+      </w:pPr>
+      <w:r>
+        <w:rPr>
+          <w:rFonts w:ascii="Times New Roman" w:eastAsia="Times New Roman" w:hAnsi="Times New Roman" w:cs="Times New Roman"/>
+          <w:sz w:val="24"/>
+          <w:szCs w:val="24"/>
+          <w:lang w:eastAsia="en-IN"/>
+        </w:rPr>
+        <w:t>Now the best tuned model has been created which gave us the important features. We have also performed data visualization about the important columns. Armed with this i</w:t>
+      </w:r>
+      <w:r>
+        <w:rPr>
+          <w:rFonts w:ascii="Times New Roman" w:eastAsia="Times New Roman" w:hAnsi="Times New Roman" w:cs="Times New Roman"/>
+          <w:sz w:val="24"/>
+          <w:szCs w:val="24"/>
+          <w:lang w:eastAsia="en-IN"/>
+        </w:rPr>
+        <w:t>nformation,</w:t>
+      </w:r>
+      <w:bookmarkStart w:id="0" w:name="_GoBack"/>
+      <w:bookmarkEnd w:id="0"/>
+      <w:r>
+        <w:rPr>
+          <w:rFonts w:ascii="Times New Roman" w:eastAsia="Times New Roman" w:hAnsi="Times New Roman" w:cs="Times New Roman"/>
+          <w:sz w:val="24"/>
+          <w:szCs w:val="24"/>
+          <w:lang w:eastAsia="en-IN"/>
+        </w:rPr>
+        <w:t xml:space="preserve"> we will be able to answer the questions we had proposed initially.</w:t>
+      </w:r>
+    </w:p>
+    <w:p>
+      <w:pPr>
+        <w:spacing w:before="100" w:beforeAutospacing="1" w:after="100" w:afterAutospacing="1" w:line="240" w:lineRule="auto"/>
+        <w:rPr>
+          <w:rFonts w:ascii="Times New Roman" w:eastAsia="Times New Roman" w:hAnsi="Times New Roman" w:cs="Times New Roman"/>
+          <w:sz w:val="24"/>
+          <w:szCs w:val="24"/>
+          <w:lang w:eastAsia="en-IN"/>
+        </w:rPr>
+      </w:pPr>
+      <w:r>
+        <w:rPr>
+          <w:rFonts w:ascii="Times New Roman" w:eastAsia="Times New Roman" w:hAnsi="Times New Roman" w:cs="Times New Roman"/>
+          <w:sz w:val="24"/>
+          <w:szCs w:val="24"/>
+          <w:lang w:eastAsia="en-IN"/>
+        </w:rPr>
+        <w:t>1.</w:t>
+      </w:r>
+      <w:r>
+        <w:rPr>
+          <w:rFonts w:ascii="Times New Roman" w:eastAsia="Times New Roman" w:hAnsi="Times New Roman" w:cs="Times New Roman"/>
+          <w:sz w:val="24"/>
+          <w:szCs w:val="24"/>
+          <w:lang w:eastAsia="en-IN"/>
+        </w:rPr>
+        <w:tab/>
+        <w:t>Which offer should be sent to a particular customer to let the customer buy more?</w:t>
+      </w:r>
+    </w:p>
+    <w:p>
+      <w:pPr>
+        <w:rPr>
+          <w:rFonts w:ascii="Times New Roman" w:eastAsia="Times New Roman" w:hAnsi="Times New Roman" w:cs="Times New Roman"/>
+          <w:sz w:val="24"/>
+          <w:szCs w:val="24"/>
+          <w:lang w:eastAsia="en-IN"/>
+        </w:rPr>
+      </w:pPr>
+      <w:r>
+        <w:rPr>
+          <w:rFonts w:ascii="Times New Roman" w:eastAsia="Times New Roman" w:hAnsi="Times New Roman" w:cs="Times New Roman"/>
+          <w:sz w:val="24"/>
+          <w:szCs w:val="24"/>
+          <w:lang w:eastAsia="en-IN"/>
+        </w:rPr>
+        <w:t>We were able to achieve an accuracy value of 66.54% which shows that our model will be ab</w:t>
+      </w:r>
+      <w:r>
+        <w:rPr>
+          <w:rFonts w:ascii="Times New Roman" w:eastAsia="Times New Roman" w:hAnsi="Times New Roman" w:cs="Times New Roman"/>
+          <w:sz w:val="24"/>
+          <w:szCs w:val="24"/>
+          <w:lang w:eastAsia="en-IN"/>
+        </w:rPr>
+        <w:t>l</w:t>
+      </w:r>
+      <w:r>
+        <w:rPr>
+          <w:rFonts w:ascii="Times New Roman" w:eastAsia="Times New Roman" w:hAnsi="Times New Roman" w:cs="Times New Roman"/>
+          <w:sz w:val="24"/>
+          <w:szCs w:val="24"/>
+          <w:lang w:eastAsia="en-IN"/>
+        </w:rPr>
+        <w:t xml:space="preserve">e to predict the offer response based on the customer demographics and the offer details very nicely. We also were able to get a high value of F1 Score (72.03%) which signifies that the model is </w:t>
+      </w:r>
+      <w:r>
+        <w:rPr>
+          <w:rFonts w:ascii="Times New Roman" w:eastAsia="Times New Roman" w:hAnsi="Times New Roman" w:cs="Times New Roman"/>
+          <w:sz w:val="24"/>
+          <w:szCs w:val="24"/>
+          <w:lang w:eastAsia="en-IN"/>
+        </w:rPr>
+        <w:t>n</w:t>
+      </w:r>
+      <w:r>
+        <w:rPr>
+          <w:rFonts w:ascii="Times New Roman" w:eastAsia="Times New Roman" w:hAnsi="Times New Roman" w:cs="Times New Roman"/>
+          <w:sz w:val="24"/>
+          <w:szCs w:val="24"/>
+          <w:lang w:eastAsia="en-IN"/>
+        </w:rPr>
+        <w:t>ot biased towards one particular result.</w:t>
+      </w:r>
+      <w:r>
+        <w:rPr>
+          <w:rFonts w:ascii="Times New Roman" w:eastAsia="Times New Roman" w:hAnsi="Times New Roman" w:cs="Times New Roman"/>
+          <w:sz w:val="24"/>
+          <w:szCs w:val="24"/>
+          <w:lang w:eastAsia="en-IN"/>
+        </w:rPr>
+        <w:t xml:space="preserve"> By observation of the important features result, we can say that offers having a higher reward have higher offer completion rate. Simply put, t</w:t>
+      </w:r>
+      <w:r>
+        <w:rPr>
+          <w:rFonts w:ascii="Times New Roman" w:eastAsia="Times New Roman" w:hAnsi="Times New Roman" w:cs="Times New Roman"/>
+          <w:sz w:val="24"/>
+          <w:szCs w:val="24"/>
+          <w:lang w:eastAsia="en-IN"/>
+        </w:rPr>
+        <w:t>he more the reward, the better the chance of an individual responding to the offers.</w:t>
+      </w:r>
+      <w:r>
+        <w:rPr>
+          <w:rFonts w:ascii="Times New Roman" w:eastAsia="Times New Roman" w:hAnsi="Times New Roman" w:cs="Times New Roman"/>
+          <w:sz w:val="24"/>
+          <w:szCs w:val="24"/>
+          <w:lang w:eastAsia="en-IN"/>
+        </w:rPr>
+        <w:t xml:space="preserve"> The duration of the offer also plays an important role and thus offers having a longer duration tends to have a getter completion rate. The understanding that the people will have more time to complete the offer as compared to offers whose duration is very less. Imagine you getting the offer on a Monday, but the offer expires in 5 days. Let’s say you may have a habit of going to Starbucks on weekends. But since the offer will expire in 5 days (on Friday), you will not be able to take benefit from the same. Now if the offer duration was more, let’s say 7 days then you will be able to take the benefit of the offer on weekends more easily.</w:t>
+      </w:r>
+    </w:p>
+    <w:p>
+      <w:pPr>
+        <w:spacing w:before="100" w:beforeAutospacing="1" w:after="100" w:afterAutospacing="1" w:line="240" w:lineRule="auto"/>
+        <w:rPr>
+          <w:rFonts w:ascii="Times New Roman" w:eastAsia="Times New Roman" w:hAnsi="Times New Roman" w:cs="Times New Roman"/>
+          <w:sz w:val="24"/>
+          <w:szCs w:val="24"/>
+          <w:lang w:eastAsia="en-IN"/>
+        </w:rPr>
+      </w:pPr>
+      <w:r>
+        <w:rPr>
+          <w:rFonts w:ascii="Times New Roman" w:eastAsia="Times New Roman" w:hAnsi="Times New Roman" w:cs="Times New Roman"/>
+          <w:sz w:val="24"/>
+          <w:szCs w:val="24"/>
+          <w:lang w:eastAsia="en-IN"/>
+        </w:rPr>
+        <w:t>2.</w:t>
+      </w:r>
+      <w:r>
+        <w:rPr>
+          <w:rFonts w:ascii="Times New Roman" w:eastAsia="Times New Roman" w:hAnsi="Times New Roman" w:cs="Times New Roman"/>
+          <w:sz w:val="24"/>
+          <w:szCs w:val="24"/>
+          <w:lang w:eastAsia="en-IN"/>
+        </w:rPr>
+        <w:tab/>
+        <w:t>What is the impact of the customer demographic on the offer completion?</w:t>
+      </w:r>
+    </w:p>
+    <w:p>
+      <w:pPr>
+        <w:spacing w:before="100" w:beforeAutospacing="1" w:after="100" w:afterAutospacing="1" w:line="240" w:lineRule="auto"/>
+        <w:rPr>
+          <w:rFonts w:ascii="Times New Roman" w:eastAsia="Times New Roman" w:hAnsi="Times New Roman" w:cs="Times New Roman"/>
+          <w:sz w:val="24"/>
+          <w:szCs w:val="24"/>
+          <w:lang w:eastAsia="en-IN"/>
+        </w:rPr>
+      </w:pPr>
+      <w:r>
+        <w:rPr>
+          <w:rFonts w:ascii="Times New Roman" w:eastAsia="Times New Roman" w:hAnsi="Times New Roman" w:cs="Times New Roman"/>
+          <w:sz w:val="24"/>
+          <w:szCs w:val="24"/>
+          <w:lang w:eastAsia="en-IN"/>
+        </w:rPr>
+        <w:lastRenderedPageBreak/>
+        <w:t xml:space="preserve">It can be observed from the important features graph </w:t>
+      </w:r>
+      <w:r>
+        <w:rPr>
+          <w:rFonts w:ascii="Times New Roman" w:eastAsia="Times New Roman" w:hAnsi="Times New Roman" w:cs="Times New Roman"/>
+          <w:sz w:val="24"/>
+          <w:szCs w:val="24"/>
+          <w:lang w:eastAsia="en-IN"/>
+        </w:rPr>
+        <w:t>(Feature Importance: refers to a numerical value that describes a feature's contribution to building a model that maximizes its evaluation metric)</w:t>
+      </w:r>
+      <w:r>
+        <w:rPr>
+          <w:rFonts w:ascii="Times New Roman" w:eastAsia="Times New Roman" w:hAnsi="Times New Roman" w:cs="Times New Roman"/>
+          <w:sz w:val="24"/>
+          <w:szCs w:val="24"/>
+          <w:lang w:eastAsia="en-IN"/>
+        </w:rPr>
+        <w:t xml:space="preserve"> that the following parameters have the most influence on the offer completion rate</w:t>
+      </w:r>
+      <w:r>
+        <w:rPr>
+          <w:rFonts w:ascii="Times New Roman" w:eastAsia="Times New Roman" w:hAnsi="Times New Roman" w:cs="Times New Roman"/>
+          <w:sz w:val="24"/>
+          <w:szCs w:val="24"/>
+          <w:lang w:eastAsia="en-IN"/>
+        </w:rPr>
+        <w:t xml:space="preserve"> related to the customer demographics:</w:t>
+      </w:r>
+    </w:p>
+    <w:p>
+      <w:pPr>
+        <w:pStyle w:val="ListParagraph"/>
         <w:numPr>
           <w:ilvl w:val="0"/>
-          <w:numId w:val="20"/>
+          <w:numId w:val="24"/>
         </w:numPr>
-        <w:spacing w:before="100" w:beforeAutospacing="1" w:after="100" w:afterAutospacing="1" w:line="240" w:lineRule="auto"/>
-        <w:rPr>
-          <w:rFonts w:ascii="Times New Roman" w:eastAsia="Times New Roman" w:hAnsi="Times New Roman" w:cs="Times New Roman"/>
-          <w:sz w:val="24"/>
-          <w:szCs w:val="24"/>
-          <w:lang w:eastAsia="en-IN"/>
-        </w:rPr>
-      </w:pPr>
-      <w:r>
-        <w:rPr>
-          <w:rFonts w:ascii="Times New Roman" w:eastAsia="Times New Roman" w:hAnsi="Times New Roman" w:cs="Times New Roman"/>
-          <w:sz w:val="24"/>
-          <w:szCs w:val="24"/>
-          <w:lang w:eastAsia="en-IN"/>
-        </w:rPr>
-        <w:t>Membership Days Reasoning: People who are Starbucks member for very long are more loyal and more likely to respond to the offers.</w:t>
-      </w:r>
-    </w:p>
-    <w:p>
-      <w:pPr>
+        <w:rPr>
+          <w:rFonts w:ascii="Times New Roman" w:eastAsia="Times New Roman" w:hAnsi="Times New Roman" w:cs="Times New Roman"/>
+          <w:sz w:val="24"/>
+          <w:szCs w:val="24"/>
+          <w:lang w:eastAsia="en-IN"/>
+        </w:rPr>
+      </w:pPr>
+      <w:r>
+        <w:rPr>
+          <w:rFonts w:ascii="Times New Roman" w:eastAsia="Times New Roman" w:hAnsi="Times New Roman" w:cs="Times New Roman"/>
+          <w:sz w:val="24"/>
+          <w:szCs w:val="24"/>
+          <w:lang w:eastAsia="en-IN"/>
+        </w:rPr>
+        <w:t>Gender</w:t>
+      </w:r>
+    </w:p>
+    <w:p>
+      <w:pPr>
+        <w:rPr>
+          <w:rFonts w:ascii="Times New Roman" w:eastAsia="Times New Roman" w:hAnsi="Times New Roman" w:cs="Times New Roman"/>
+          <w:sz w:val="24"/>
+          <w:szCs w:val="24"/>
+          <w:lang w:eastAsia="en-IN"/>
+        </w:rPr>
+      </w:pPr>
+      <w:r>
+        <w:rPr>
+          <w:rFonts w:ascii="Times New Roman" w:eastAsia="Times New Roman" w:hAnsi="Times New Roman" w:cs="Times New Roman"/>
+          <w:sz w:val="24"/>
+          <w:szCs w:val="24"/>
+          <w:lang w:eastAsia="en-IN"/>
+        </w:rPr>
+        <w:t>Reasoning: In the group of people who responds positively to the offers, the contribution of female members is more as compared to the group of people who do not respond to the offers.</w:t>
+      </w:r>
+    </w:p>
+    <w:p>
+      <w:pPr>
+        <w:pStyle w:val="ListParagraph"/>
         <w:numPr>
           <w:ilvl w:val="0"/>
-          <w:numId w:val="20"/>
+          <w:numId w:val="24"/>
         </w:numPr>
-        <w:spacing w:before="100" w:beforeAutospacing="1" w:after="100" w:afterAutospacing="1" w:line="240" w:lineRule="auto"/>
-        <w:rPr>
-          <w:rFonts w:ascii="Times New Roman" w:eastAsia="Times New Roman" w:hAnsi="Times New Roman" w:cs="Times New Roman"/>
-          <w:sz w:val="24"/>
-          <w:szCs w:val="24"/>
-          <w:lang w:eastAsia="en-IN"/>
-        </w:rPr>
-      </w:pPr>
-      <w:r>
-        <w:rPr>
-          <w:rFonts w:ascii="Times New Roman" w:eastAsia="Times New Roman" w:hAnsi="Times New Roman" w:cs="Times New Roman"/>
-          <w:sz w:val="24"/>
-          <w:szCs w:val="24"/>
-          <w:lang w:eastAsia="en-IN"/>
-        </w:rPr>
-        <w:t>Income Reasoning: People who have a comparatively high income are more likely to respond to the offers.</w:t>
-      </w:r>
-    </w:p>
-    <w:p>
-      <w:pPr>
+        <w:rPr>
+          <w:rFonts w:ascii="Times New Roman" w:eastAsia="Times New Roman" w:hAnsi="Times New Roman" w:cs="Times New Roman"/>
+          <w:sz w:val="24"/>
+          <w:szCs w:val="24"/>
+          <w:lang w:eastAsia="en-IN"/>
+        </w:rPr>
+      </w:pPr>
+      <w:r>
+        <w:rPr>
+          <w:rFonts w:ascii="Times New Roman" w:eastAsia="Times New Roman" w:hAnsi="Times New Roman" w:cs="Times New Roman"/>
+          <w:sz w:val="24"/>
+          <w:szCs w:val="24"/>
+          <w:lang w:eastAsia="en-IN"/>
+        </w:rPr>
+        <w:t>Income</w:t>
+      </w:r>
+    </w:p>
+    <w:p>
+      <w:pPr>
+        <w:rPr>
+          <w:rFonts w:ascii="Times New Roman" w:eastAsia="Times New Roman" w:hAnsi="Times New Roman" w:cs="Times New Roman"/>
+          <w:sz w:val="24"/>
+          <w:szCs w:val="24"/>
+          <w:lang w:eastAsia="en-IN"/>
+        </w:rPr>
+      </w:pPr>
+      <w:r>
+        <w:rPr>
+          <w:rFonts w:ascii="Times New Roman" w:eastAsia="Times New Roman" w:hAnsi="Times New Roman" w:cs="Times New Roman"/>
+          <w:sz w:val="24"/>
+          <w:szCs w:val="24"/>
+          <w:lang w:eastAsia="en-IN"/>
+        </w:rPr>
+        <w:t>Reasoning: People who have comparatively high income are more likely to respond to the offers.</w:t>
+      </w:r>
+    </w:p>
+    <w:p>
+      <w:pPr>
+        <w:pStyle w:val="ListParagraph"/>
         <w:numPr>
           <w:ilvl w:val="0"/>
-          <w:numId w:val="20"/>
+          <w:numId w:val="24"/>
         </w:numPr>
-        <w:spacing w:before="100" w:beforeAutospacing="1" w:after="100" w:afterAutospacing="1" w:line="240" w:lineRule="auto"/>
-        <w:rPr>
-          <w:rFonts w:ascii="Times New Roman" w:eastAsia="Times New Roman" w:hAnsi="Times New Roman" w:cs="Times New Roman"/>
-          <w:sz w:val="24"/>
-          <w:szCs w:val="24"/>
-          <w:lang w:eastAsia="en-IN"/>
-        </w:rPr>
-      </w:pPr>
-      <w:r>
-        <w:rPr>
-          <w:rFonts w:ascii="Times New Roman" w:eastAsia="Times New Roman" w:hAnsi="Times New Roman" w:cs="Times New Roman"/>
-          <w:sz w:val="24"/>
-          <w:szCs w:val="24"/>
-          <w:lang w:eastAsia="en-IN"/>
-        </w:rPr>
-        <w:t>Age Reasoning: Age plays an important factor in deciding as to how likely a person will respond to the offers.</w:t>
-      </w:r>
-    </w:p>
-    <w:p>
-      <w:pPr>
-        <w:numPr>
-          <w:ilvl w:val="0"/>
-          <w:numId w:val="20"/>
-        </w:numPr>
-        <w:spacing w:before="100" w:beforeAutospacing="1" w:after="100" w:afterAutospacing="1" w:line="240" w:lineRule="auto"/>
-        <w:rPr>
-          <w:rFonts w:ascii="Times New Roman" w:eastAsia="Times New Roman" w:hAnsi="Times New Roman" w:cs="Times New Roman"/>
-          <w:sz w:val="24"/>
-          <w:szCs w:val="24"/>
-          <w:lang w:eastAsia="en-IN"/>
-        </w:rPr>
-      </w:pPr>
-      <w:r>
-        <w:rPr>
-          <w:rFonts w:ascii="Times New Roman" w:eastAsia="Times New Roman" w:hAnsi="Times New Roman" w:cs="Times New Roman"/>
-          <w:sz w:val="24"/>
-          <w:szCs w:val="24"/>
-          <w:lang w:eastAsia="en-IN"/>
-        </w:rPr>
-        <w:t>Reward Reasoning: The more the reward, the better the chance of an individual responding to the offers.</w:t>
-      </w:r>
-    </w:p>
-    <w:p>
-      <w:pPr>
-        <w:numPr>
-          <w:ilvl w:val="0"/>
-          <w:numId w:val="20"/>
-        </w:numPr>
-        <w:spacing w:before="100" w:beforeAutospacing="1" w:after="100" w:afterAutospacing="1" w:line="240" w:lineRule="auto"/>
-        <w:rPr>
-          <w:rFonts w:ascii="Times New Roman" w:eastAsia="Times New Roman" w:hAnsi="Times New Roman" w:cs="Times New Roman"/>
-          <w:sz w:val="24"/>
-          <w:szCs w:val="24"/>
-          <w:lang w:eastAsia="en-IN"/>
-        </w:rPr>
-      </w:pPr>
-      <w:r>
-        <w:rPr>
-          <w:rFonts w:ascii="Times New Roman" w:eastAsia="Times New Roman" w:hAnsi="Times New Roman" w:cs="Times New Roman"/>
-          <w:sz w:val="24"/>
-          <w:szCs w:val="24"/>
-          <w:lang w:eastAsia="en-IN"/>
-        </w:rPr>
-        <w:t>Gender Reasoning: In the group of people who responds positively to the offers, the contribution of female members is more as compared to the group of people who do not respond to the offers.</w:t>
-      </w:r>
-    </w:p>
-    <w:p>
-      <w:pPr>
-        <w:spacing w:before="100" w:beforeAutospacing="1" w:after="100" w:afterAutospacing="1" w:line="240" w:lineRule="auto"/>
-        <w:rPr>
-          <w:rFonts w:ascii="Times New Roman" w:eastAsia="Times New Roman" w:hAnsi="Times New Roman" w:cs="Times New Roman"/>
-          <w:sz w:val="24"/>
-          <w:szCs w:val="24"/>
-          <w:lang w:eastAsia="en-IN"/>
-        </w:rPr>
-      </w:pPr>
-      <w:r>
-        <w:rPr>
-          <w:rFonts w:ascii="Times New Roman" w:eastAsia="Times New Roman" w:hAnsi="Times New Roman" w:cs="Times New Roman"/>
-          <w:sz w:val="24"/>
-          <w:szCs w:val="24"/>
-          <w:lang w:eastAsia="en-IN"/>
-        </w:rPr>
-        <w:t>I will also like to add that the column mobile and email have a negligible contribution for the simple reason that the above two options are present for all kind of promotions (offers) and thereby are not providing any additional information.</w:t>
-      </w:r>
-    </w:p>
-    <w:p>
-      <w:pPr>
-        <w:spacing w:before="100" w:beforeAutospacing="1" w:after="100" w:afterAutospacing="1" w:line="240" w:lineRule="auto"/>
-        <w:rPr>
-          <w:rFonts w:ascii="Times New Roman" w:eastAsia="Times New Roman" w:hAnsi="Times New Roman" w:cs="Times New Roman"/>
-          <w:sz w:val="24"/>
-          <w:szCs w:val="24"/>
-          <w:lang w:eastAsia="en-IN"/>
-        </w:rPr>
-      </w:pPr>
-      <w:r>
-        <w:rPr>
-          <w:rFonts w:ascii="Times New Roman" w:eastAsia="Times New Roman" w:hAnsi="Times New Roman" w:cs="Times New Roman"/>
-          <w:sz w:val="24"/>
-          <w:szCs w:val="24"/>
-          <w:lang w:eastAsia="en-IN"/>
-        </w:rPr>
-        <w:t>We can also see that social media have a greater influence and impact on the offer fulfillment as compared to other channels!</w:t>
+        <w:rPr>
+          <w:rFonts w:ascii="Times New Roman" w:eastAsia="Times New Roman" w:hAnsi="Times New Roman" w:cs="Times New Roman"/>
+          <w:sz w:val="24"/>
+          <w:szCs w:val="24"/>
+          <w:lang w:eastAsia="en-IN"/>
+        </w:rPr>
+      </w:pPr>
+      <w:r>
+        <w:rPr>
+          <w:rFonts w:ascii="Times New Roman" w:eastAsia="Times New Roman" w:hAnsi="Times New Roman" w:cs="Times New Roman"/>
+          <w:sz w:val="24"/>
+          <w:szCs w:val="24"/>
+          <w:lang w:eastAsia="en-IN"/>
+        </w:rPr>
+        <w:t>Age</w:t>
+      </w:r>
+    </w:p>
+    <w:p>
+      <w:pPr>
+        <w:rPr>
+          <w:rFonts w:ascii="Times New Roman" w:eastAsia="Times New Roman" w:hAnsi="Times New Roman" w:cs="Times New Roman"/>
+          <w:sz w:val="24"/>
+          <w:szCs w:val="24"/>
+          <w:lang w:eastAsia="en-IN"/>
+        </w:rPr>
+      </w:pPr>
+      <w:r>
+        <w:rPr>
+          <w:rFonts w:ascii="Times New Roman" w:eastAsia="Times New Roman" w:hAnsi="Times New Roman" w:cs="Times New Roman"/>
+          <w:sz w:val="24"/>
+          <w:szCs w:val="24"/>
+          <w:lang w:eastAsia="en-IN"/>
+        </w:rPr>
+        <w:t>Reasoning: Age plays an important factor in deciding as to how likely a person will respond to the offers.</w:t>
+      </w:r>
+    </w:p>
+    <w:p>
+      <w:pPr>
+        <w:spacing w:before="100" w:beforeAutospacing="1" w:after="100" w:afterAutospacing="1" w:line="240" w:lineRule="auto"/>
+        <w:rPr>
+          <w:rFonts w:ascii="Times New Roman" w:eastAsia="Times New Roman" w:hAnsi="Times New Roman" w:cs="Times New Roman"/>
+          <w:sz w:val="24"/>
+          <w:szCs w:val="24"/>
+          <w:lang w:eastAsia="en-IN"/>
+        </w:rPr>
+      </w:pPr>
+      <w:r>
+        <w:rPr>
+          <w:rFonts w:ascii="Times New Roman" w:eastAsia="Times New Roman" w:hAnsi="Times New Roman" w:cs="Times New Roman"/>
+          <w:sz w:val="24"/>
+          <w:szCs w:val="24"/>
+          <w:lang w:eastAsia="en-IN"/>
+        </w:rPr>
+        <w:t>3.</w:t>
+      </w:r>
+      <w:r>
+        <w:rPr>
+          <w:rFonts w:ascii="Times New Roman" w:eastAsia="Times New Roman" w:hAnsi="Times New Roman" w:cs="Times New Roman"/>
+          <w:sz w:val="24"/>
+          <w:szCs w:val="24"/>
+          <w:lang w:eastAsia="en-IN"/>
+        </w:rPr>
+        <w:tab/>
+        <w:t>What is the impact of the membership duration on the offer completion?</w:t>
+      </w:r>
+    </w:p>
+    <w:p>
+      <w:pPr>
+        <w:rPr>
+          <w:rFonts w:ascii="Times New Roman" w:eastAsia="Times New Roman" w:hAnsi="Times New Roman" w:cs="Times New Roman"/>
+          <w:sz w:val="24"/>
+          <w:szCs w:val="24"/>
+          <w:lang w:eastAsia="en-IN"/>
+        </w:rPr>
+      </w:pPr>
+      <w:r>
+        <w:rPr>
+          <w:rFonts w:ascii="Times New Roman" w:eastAsia="Times New Roman" w:hAnsi="Times New Roman" w:cs="Times New Roman"/>
+          <w:sz w:val="24"/>
+          <w:szCs w:val="24"/>
+          <w:lang w:eastAsia="en-IN"/>
+        </w:rPr>
+        <w:t xml:space="preserve">People who are </w:t>
+      </w:r>
+      <w:r>
+        <w:rPr>
+          <w:rFonts w:ascii="Times New Roman" w:eastAsia="Times New Roman" w:hAnsi="Times New Roman" w:cs="Times New Roman"/>
+          <w:sz w:val="24"/>
+          <w:szCs w:val="24"/>
+          <w:lang w:eastAsia="en-IN"/>
+        </w:rPr>
+        <w:t>S</w:t>
+      </w:r>
+      <w:r>
+        <w:rPr>
+          <w:rFonts w:ascii="Times New Roman" w:eastAsia="Times New Roman" w:hAnsi="Times New Roman" w:cs="Times New Roman"/>
+          <w:sz w:val="24"/>
+          <w:szCs w:val="24"/>
+          <w:lang w:eastAsia="en-IN"/>
+        </w:rPr>
+        <w:t>tarbucks member for very long are more loyal and more likely to respond to the offers.</w:t>
+      </w:r>
+    </w:p>
+    <w:p>
+      <w:pPr>
+        <w:spacing w:before="100" w:beforeAutospacing="1" w:after="100" w:afterAutospacing="1" w:line="240" w:lineRule="auto"/>
+        <w:rPr>
+          <w:rFonts w:ascii="Times New Roman" w:eastAsia="Times New Roman" w:hAnsi="Times New Roman" w:cs="Times New Roman"/>
+          <w:sz w:val="24"/>
+          <w:szCs w:val="24"/>
+          <w:lang w:eastAsia="en-IN"/>
+        </w:rPr>
+      </w:pPr>
+      <w:r>
+        <w:rPr>
+          <w:rFonts w:ascii="Times New Roman" w:eastAsia="Times New Roman" w:hAnsi="Times New Roman" w:cs="Times New Roman"/>
+          <w:sz w:val="24"/>
+          <w:szCs w:val="24"/>
+          <w:lang w:eastAsia="en-IN"/>
+        </w:rPr>
+        <w:t>4.</w:t>
+      </w:r>
+      <w:r>
+        <w:rPr>
+          <w:rFonts w:ascii="Times New Roman" w:eastAsia="Times New Roman" w:hAnsi="Times New Roman" w:cs="Times New Roman"/>
+          <w:sz w:val="24"/>
+          <w:szCs w:val="24"/>
+          <w:lang w:eastAsia="en-IN"/>
+        </w:rPr>
+        <w:tab/>
+        <w:t>Which are the best channels for that leads to the most offer completion?</w:t>
+      </w:r>
+    </w:p>
+    <w:p>
+      <w:pPr>
+        <w:spacing w:before="100" w:beforeAutospacing="1" w:after="100" w:afterAutospacing="1" w:line="240" w:lineRule="auto"/>
+        <w:rPr>
+          <w:rFonts w:ascii="Times New Roman" w:eastAsia="Times New Roman" w:hAnsi="Times New Roman" w:cs="Times New Roman"/>
+          <w:sz w:val="24"/>
+          <w:szCs w:val="24"/>
+          <w:lang w:eastAsia="en-IN"/>
+        </w:rPr>
+      </w:pPr>
+      <w:r>
+        <w:rPr>
+          <w:rFonts w:ascii="Times New Roman" w:eastAsia="Times New Roman" w:hAnsi="Times New Roman" w:cs="Times New Roman"/>
+          <w:sz w:val="24"/>
+          <w:szCs w:val="24"/>
+          <w:lang w:eastAsia="en-IN"/>
+        </w:rPr>
+        <w:t>T</w:t>
+      </w:r>
+      <w:r>
+        <w:rPr>
+          <w:rFonts w:ascii="Times New Roman" w:eastAsia="Times New Roman" w:hAnsi="Times New Roman" w:cs="Times New Roman"/>
+          <w:sz w:val="24"/>
+          <w:szCs w:val="24"/>
+          <w:lang w:eastAsia="en-IN"/>
+        </w:rPr>
+        <w:t>he column mobile and email have a negligible contribution for the simple reason that the above two options are present for all kind of promotions (offers) and thereby are not providing any additional information.</w:t>
+      </w:r>
+      <w:r>
+        <w:rPr>
+          <w:rFonts w:ascii="Times New Roman" w:eastAsia="Times New Roman" w:hAnsi="Times New Roman" w:cs="Times New Roman"/>
+          <w:sz w:val="24"/>
+          <w:szCs w:val="24"/>
+          <w:lang w:eastAsia="en-IN"/>
+        </w:rPr>
+        <w:t xml:space="preserve"> </w:t>
+      </w:r>
+      <w:r>
+        <w:rPr>
+          <w:rFonts w:ascii="Times New Roman" w:eastAsia="Times New Roman" w:hAnsi="Times New Roman" w:cs="Times New Roman"/>
+          <w:sz w:val="24"/>
+          <w:szCs w:val="24"/>
+          <w:lang w:eastAsia="en-IN"/>
+        </w:rPr>
+        <w:t xml:space="preserve">We can also see that social media have a greater influence and impact on the offer </w:t>
+      </w:r>
+      <w:r>
+        <w:rPr>
+          <w:rFonts w:ascii="Times New Roman" w:eastAsia="Times New Roman" w:hAnsi="Times New Roman" w:cs="Times New Roman"/>
+          <w:sz w:val="24"/>
+          <w:szCs w:val="24"/>
+          <w:lang w:eastAsia="en-IN"/>
+        </w:rPr>
+        <w:t>completion</w:t>
+      </w:r>
+      <w:r>
+        <w:rPr>
+          <w:rFonts w:ascii="Times New Roman" w:eastAsia="Times New Roman" w:hAnsi="Times New Roman" w:cs="Times New Roman"/>
+          <w:sz w:val="24"/>
+          <w:szCs w:val="24"/>
+          <w:lang w:eastAsia="en-IN"/>
+        </w:rPr>
+        <w:t xml:space="preserve"> as compared to other channels!</w:t>
       </w:r>
     </w:p>
     <w:p>
@@ -2477,7 +3213,6 @@
           <w:szCs w:val="36"/>
           <w:lang w:eastAsia="en-IN"/>
         </w:rPr>
-        <w:lastRenderedPageBreak/>
         <w:t>FUTURE IMPROVEMENTS</w:t>
       </w:r>
     </w:p>
@@ -2550,30 +3285,6 @@
           <w:szCs w:val="24"/>
           <w:lang w:eastAsia="en-IN"/>
         </w:rPr>
-        <w:t>Test additional machine learning models.</w:t>
-      </w:r>
-    </w:p>
-    <w:p>
-      <w:pPr>
-        <w:numPr>
-          <w:ilvl w:val="0"/>
-          <w:numId w:val="21"/>
-        </w:numPr>
-        <w:spacing w:before="100" w:beforeAutospacing="1" w:after="100" w:afterAutospacing="1" w:line="240" w:lineRule="auto"/>
-        <w:rPr>
-          <w:rFonts w:ascii="Times New Roman" w:eastAsia="Times New Roman" w:hAnsi="Times New Roman" w:cs="Times New Roman"/>
-          <w:sz w:val="24"/>
-          <w:szCs w:val="24"/>
-          <w:lang w:eastAsia="en-IN"/>
-        </w:rPr>
-      </w:pPr>
-      <w:r>
-        <w:rPr>
-          <w:rFonts w:ascii="Times New Roman" w:eastAsia="Times New Roman" w:hAnsi="Times New Roman" w:cs="Times New Roman"/>
-          <w:sz w:val="24"/>
-          <w:szCs w:val="24"/>
-          <w:lang w:eastAsia="en-IN"/>
-        </w:rPr>
         <w:t>Make a web app</w:t>
       </w:r>
     </w:p>
@@ -2597,10 +3308,7 @@
         <w:t> </w:t>
       </w:r>
     </w:p>
-    <w:p>
-      <w:bookmarkStart w:id="0" w:name="_GoBack"/>
-      <w:bookmarkEnd w:id="0"/>
-    </w:p>
+    <w:p/>
     <w:sectPr>
       <w:pgSz w:w="11906" w:h="16838"/>
       <w:pgMar w:top="1440" w:right="1440" w:bottom="1440" w:left="1440" w:header="708" w:footer="708" w:gutter="0"/>
@@ -4073,6 +4781,300 @@
     </w:lvl>
   </w:abstractNum>
   <w:abstractNum w:abstractNumId="11" w15:restartNumberingAfterBreak="0">
+    <w:nsid w:val="46EF1276"/>
+    <w:multiLevelType w:val="multilevel"/>
+    <w:tmpl w:val="F19238A8"/>
+    <w:lvl w:ilvl="0">
+      <w:start w:val="1"/>
+      <w:numFmt w:val="bullet"/>
+      <w:lvlText w:val=""/>
+      <w:lvlJc w:val="left"/>
+      <w:pPr>
+        <w:tabs>
+          <w:tab w:val="num" w:pos="720"/>
+        </w:tabs>
+        <w:ind w:left="720" w:hanging="360"/>
+      </w:pPr>
+      <w:rPr>
+        <w:rFonts w:ascii="Symbol" w:hAnsi="Symbol" w:hint="default"/>
+        <w:sz w:val="20"/>
+      </w:rPr>
+    </w:lvl>
+    <w:lvl w:ilvl="1" w:tentative="1">
+      <w:start w:val="1"/>
+      <w:numFmt w:val="bullet"/>
+      <w:lvlText w:val=""/>
+      <w:lvlJc w:val="left"/>
+      <w:pPr>
+        <w:tabs>
+          <w:tab w:val="num" w:pos="1440"/>
+        </w:tabs>
+        <w:ind w:left="1440" w:hanging="360"/>
+      </w:pPr>
+      <w:rPr>
+        <w:rFonts w:ascii="Symbol" w:hAnsi="Symbol" w:hint="default"/>
+        <w:sz w:val="20"/>
+      </w:rPr>
+    </w:lvl>
+    <w:lvl w:ilvl="2" w:tentative="1">
+      <w:start w:val="1"/>
+      <w:numFmt w:val="bullet"/>
+      <w:lvlText w:val=""/>
+      <w:lvlJc w:val="left"/>
+      <w:pPr>
+        <w:tabs>
+          <w:tab w:val="num" w:pos="2160"/>
+        </w:tabs>
+        <w:ind w:left="2160" w:hanging="360"/>
+      </w:pPr>
+      <w:rPr>
+        <w:rFonts w:ascii="Symbol" w:hAnsi="Symbol" w:hint="default"/>
+        <w:sz w:val="20"/>
+      </w:rPr>
+    </w:lvl>
+    <w:lvl w:ilvl="3" w:tentative="1">
+      <w:start w:val="1"/>
+      <w:numFmt w:val="bullet"/>
+      <w:lvlText w:val=""/>
+      <w:lvlJc w:val="left"/>
+      <w:pPr>
+        <w:tabs>
+          <w:tab w:val="num" w:pos="2880"/>
+        </w:tabs>
+        <w:ind w:left="2880" w:hanging="360"/>
+      </w:pPr>
+      <w:rPr>
+        <w:rFonts w:ascii="Symbol" w:hAnsi="Symbol" w:hint="default"/>
+        <w:sz w:val="20"/>
+      </w:rPr>
+    </w:lvl>
+    <w:lvl w:ilvl="4" w:tentative="1">
+      <w:start w:val="1"/>
+      <w:numFmt w:val="bullet"/>
+      <w:lvlText w:val=""/>
+      <w:lvlJc w:val="left"/>
+      <w:pPr>
+        <w:tabs>
+          <w:tab w:val="num" w:pos="3600"/>
+        </w:tabs>
+        <w:ind w:left="3600" w:hanging="360"/>
+      </w:pPr>
+      <w:rPr>
+        <w:rFonts w:ascii="Symbol" w:hAnsi="Symbol" w:hint="default"/>
+        <w:sz w:val="20"/>
+      </w:rPr>
+    </w:lvl>
+    <w:lvl w:ilvl="5" w:tentative="1">
+      <w:start w:val="1"/>
+      <w:numFmt w:val="bullet"/>
+      <w:lvlText w:val=""/>
+      <w:lvlJc w:val="left"/>
+      <w:pPr>
+        <w:tabs>
+          <w:tab w:val="num" w:pos="4320"/>
+        </w:tabs>
+        <w:ind w:left="4320" w:hanging="360"/>
+      </w:pPr>
+      <w:rPr>
+        <w:rFonts w:ascii="Symbol" w:hAnsi="Symbol" w:hint="default"/>
+        <w:sz w:val="20"/>
+      </w:rPr>
+    </w:lvl>
+    <w:lvl w:ilvl="6" w:tentative="1">
+      <w:start w:val="1"/>
+      <w:numFmt w:val="bullet"/>
+      <w:lvlText w:val=""/>
+      <w:lvlJc w:val="left"/>
+      <w:pPr>
+        <w:tabs>
+          <w:tab w:val="num" w:pos="5040"/>
+        </w:tabs>
+        <w:ind w:left="5040" w:hanging="360"/>
+      </w:pPr>
+      <w:rPr>
+        <w:rFonts w:ascii="Symbol" w:hAnsi="Symbol" w:hint="default"/>
+        <w:sz w:val="20"/>
+      </w:rPr>
+    </w:lvl>
+    <w:lvl w:ilvl="7" w:tentative="1">
+      <w:start w:val="1"/>
+      <w:numFmt w:val="bullet"/>
+      <w:lvlText w:val=""/>
+      <w:lvlJc w:val="left"/>
+      <w:pPr>
+        <w:tabs>
+          <w:tab w:val="num" w:pos="5760"/>
+        </w:tabs>
+        <w:ind w:left="5760" w:hanging="360"/>
+      </w:pPr>
+      <w:rPr>
+        <w:rFonts w:ascii="Symbol" w:hAnsi="Symbol" w:hint="default"/>
+        <w:sz w:val="20"/>
+      </w:rPr>
+    </w:lvl>
+    <w:lvl w:ilvl="8" w:tentative="1">
+      <w:start w:val="1"/>
+      <w:numFmt w:val="bullet"/>
+      <w:lvlText w:val=""/>
+      <w:lvlJc w:val="left"/>
+      <w:pPr>
+        <w:tabs>
+          <w:tab w:val="num" w:pos="6480"/>
+        </w:tabs>
+        <w:ind w:left="6480" w:hanging="360"/>
+      </w:pPr>
+      <w:rPr>
+        <w:rFonts w:ascii="Symbol" w:hAnsi="Symbol" w:hint="default"/>
+        <w:sz w:val="20"/>
+      </w:rPr>
+    </w:lvl>
+  </w:abstractNum>
+  <w:abstractNum w:abstractNumId="12" w15:restartNumberingAfterBreak="0">
+    <w:nsid w:val="4A4E4C34"/>
+    <w:multiLevelType w:val="multilevel"/>
+    <w:tmpl w:val="3CA88BDA"/>
+    <w:lvl w:ilvl="0">
+      <w:start w:val="1"/>
+      <w:numFmt w:val="bullet"/>
+      <w:lvlText w:val=""/>
+      <w:lvlJc w:val="left"/>
+      <w:pPr>
+        <w:tabs>
+          <w:tab w:val="num" w:pos="720"/>
+        </w:tabs>
+        <w:ind w:left="720" w:hanging="360"/>
+      </w:pPr>
+      <w:rPr>
+        <w:rFonts w:ascii="Symbol" w:hAnsi="Symbol" w:hint="default"/>
+        <w:sz w:val="20"/>
+      </w:rPr>
+    </w:lvl>
+    <w:lvl w:ilvl="1">
+      <w:start w:val="1"/>
+      <w:numFmt w:val="decimal"/>
+      <w:lvlText w:val="%2."/>
+      <w:lvlJc w:val="left"/>
+      <w:pPr>
+        <w:tabs>
+          <w:tab w:val="num" w:pos="1440"/>
+        </w:tabs>
+        <w:ind w:left="1440" w:hanging="360"/>
+      </w:pPr>
+    </w:lvl>
+    <w:lvl w:ilvl="2" w:tentative="1">
+      <w:start w:val="1"/>
+      <w:numFmt w:val="bullet"/>
+      <w:lvlText w:val=""/>
+      <w:lvlJc w:val="left"/>
+      <w:pPr>
+        <w:tabs>
+          <w:tab w:val="num" w:pos="2160"/>
+        </w:tabs>
+        <w:ind w:left="2160" w:hanging="360"/>
+      </w:pPr>
+      <w:rPr>
+        <w:rFonts w:ascii="Symbol" w:hAnsi="Symbol" w:hint="default"/>
+        <w:sz w:val="20"/>
+      </w:rPr>
+    </w:lvl>
+    <w:lvl w:ilvl="3" w:tentative="1">
+      <w:start w:val="1"/>
+      <w:numFmt w:val="bullet"/>
+      <w:lvlText w:val=""/>
+      <w:lvlJc w:val="left"/>
+      <w:pPr>
+        <w:tabs>
+          <w:tab w:val="num" w:pos="2880"/>
+        </w:tabs>
+        <w:ind w:left="2880" w:hanging="360"/>
+      </w:pPr>
+      <w:rPr>
+        <w:rFonts w:ascii="Symbol" w:hAnsi="Symbol" w:hint="default"/>
+        <w:sz w:val="20"/>
+      </w:rPr>
+    </w:lvl>
+    <w:lvl w:ilvl="4" w:tentative="1">
+      <w:start w:val="1"/>
+      <w:numFmt w:val="bullet"/>
+      <w:lvlText w:val=""/>
+      <w:lvlJc w:val="left"/>
+      <w:pPr>
+        <w:tabs>
+          <w:tab w:val="num" w:pos="3600"/>
+        </w:tabs>
+        <w:ind w:left="3600" w:hanging="360"/>
+      </w:pPr>
+      <w:rPr>
+        <w:rFonts w:ascii="Symbol" w:hAnsi="Symbol" w:hint="default"/>
+        <w:sz w:val="20"/>
+      </w:rPr>
+    </w:lvl>
+    <w:lvl w:ilvl="5" w:tentative="1">
+      <w:start w:val="1"/>
+      <w:numFmt w:val="bullet"/>
+      <w:lvlText w:val=""/>
+      <w:lvlJc w:val="left"/>
+      <w:pPr>
+        <w:tabs>
+          <w:tab w:val="num" w:pos="4320"/>
+        </w:tabs>
+        <w:ind w:left="4320" w:hanging="360"/>
+      </w:pPr>
+      <w:rPr>
+        <w:rFonts w:ascii="Symbol" w:hAnsi="Symbol" w:hint="default"/>
+        <w:sz w:val="20"/>
+      </w:rPr>
+    </w:lvl>
+    <w:lvl w:ilvl="6" w:tentative="1">
+      <w:start w:val="1"/>
+      <w:numFmt w:val="bullet"/>
+      <w:lvlText w:val=""/>
+      <w:lvlJc w:val="left"/>
+      <w:pPr>
+        <w:tabs>
+          <w:tab w:val="num" w:pos="5040"/>
+        </w:tabs>
+        <w:ind w:left="5040" w:hanging="360"/>
+      </w:pPr>
+      <w:rPr>
+        <w:rFonts w:ascii="Symbol" w:hAnsi="Symbol" w:hint="default"/>
+        <w:sz w:val="20"/>
+      </w:rPr>
+    </w:lvl>
+    <w:lvl w:ilvl="7" w:tentative="1">
+      <w:start w:val="1"/>
+      <w:numFmt w:val="bullet"/>
+      <w:lvlText w:val=""/>
+      <w:lvlJc w:val="left"/>
+      <w:pPr>
+        <w:tabs>
+          <w:tab w:val="num" w:pos="5760"/>
+        </w:tabs>
+        <w:ind w:left="5760" w:hanging="360"/>
+      </w:pPr>
+      <w:rPr>
+        <w:rFonts w:ascii="Symbol" w:hAnsi="Symbol" w:hint="default"/>
+        <w:sz w:val="20"/>
+      </w:rPr>
+    </w:lvl>
+    <w:lvl w:ilvl="8" w:tentative="1">
+      <w:start w:val="1"/>
+      <w:numFmt w:val="bullet"/>
+      <w:lvlText w:val=""/>
+      <w:lvlJc w:val="left"/>
+      <w:pPr>
+        <w:tabs>
+          <w:tab w:val="num" w:pos="6480"/>
+        </w:tabs>
+        <w:ind w:left="6480" w:hanging="360"/>
+      </w:pPr>
+      <w:rPr>
+        <w:rFonts w:ascii="Symbol" w:hAnsi="Symbol" w:hint="default"/>
+        <w:sz w:val="20"/>
+      </w:rPr>
+    </w:lvl>
+  </w:abstractNum>
+  <w:abstractNum w:abstractNumId="13" w15:restartNumberingAfterBreak="0">
     <w:nsid w:val="4DA91684"/>
     <w:multiLevelType w:val="multilevel"/>
     <w:tmpl w:val="DC9494A4"/>
@@ -4185,7 +5187,7 @@
       </w:pPr>
     </w:lvl>
   </w:abstractNum>
-  <w:abstractNum w:abstractNumId="12" w15:restartNumberingAfterBreak="0">
+  <w:abstractNum w:abstractNumId="14" w15:restartNumberingAfterBreak="0">
     <w:nsid w:val="55A60958"/>
     <w:multiLevelType w:val="multilevel"/>
     <w:tmpl w:val="66DA1DDA"/>
@@ -4334,7 +5336,7 @@
       </w:rPr>
     </w:lvl>
   </w:abstractNum>
-  <w:abstractNum w:abstractNumId="13" w15:restartNumberingAfterBreak="0">
+  <w:abstractNum w:abstractNumId="15" w15:restartNumberingAfterBreak="0">
     <w:nsid w:val="55E15D30"/>
     <w:multiLevelType w:val="multilevel"/>
     <w:tmpl w:val="8BEC4932"/>
@@ -4447,7 +5449,120 @@
       </w:pPr>
     </w:lvl>
   </w:abstractNum>
-  <w:abstractNum w:abstractNumId="14" w15:restartNumberingAfterBreak="0">
+  <w:abstractNum w:abstractNumId="16" w15:restartNumberingAfterBreak="0">
+    <w:nsid w:val="66075BB5"/>
+    <w:multiLevelType w:val="hybridMultilevel"/>
+    <w:tmpl w:val="73702DBA"/>
+    <w:lvl w:ilvl="0" w:tplc="40090001">
+      <w:start w:val="1"/>
+      <w:numFmt w:val="bullet"/>
+      <w:lvlText w:val=""/>
+      <w:lvlJc w:val="left"/>
+      <w:pPr>
+        <w:ind w:left="720" w:hanging="360"/>
+      </w:pPr>
+      <w:rPr>
+        <w:rFonts w:ascii="Symbol" w:hAnsi="Symbol" w:hint="default"/>
+      </w:rPr>
+    </w:lvl>
+    <w:lvl w:ilvl="1" w:tplc="40090003" w:tentative="1">
+      <w:start w:val="1"/>
+      <w:numFmt w:val="bullet"/>
+      <w:lvlText w:val="o"/>
+      <w:lvlJc w:val="left"/>
+      <w:pPr>
+        <w:ind w:left="1440" w:hanging="360"/>
+      </w:pPr>
+      <w:rPr>
+        <w:rFonts w:ascii="Courier New" w:hAnsi="Courier New" w:cs="Courier New" w:hint="default"/>
+      </w:rPr>
+    </w:lvl>
+    <w:lvl w:ilvl="2" w:tplc="40090005" w:tentative="1">
+      <w:start w:val="1"/>
+      <w:numFmt w:val="bullet"/>
+      <w:lvlText w:val=""/>
+      <w:lvlJc w:val="left"/>
+      <w:pPr>
+        <w:ind w:left="2160" w:hanging="360"/>
+      </w:pPr>
+      <w:rPr>
+        <w:rFonts w:ascii="Wingdings" w:hAnsi="Wingdings" w:hint="default"/>
+      </w:rPr>
+    </w:lvl>
+    <w:lvl w:ilvl="3" w:tplc="40090001" w:tentative="1">
+      <w:start w:val="1"/>
+      <w:numFmt w:val="bullet"/>
+      <w:lvlText w:val=""/>
+      <w:lvlJc w:val="left"/>
+      <w:pPr>
+        <w:ind w:left="2880" w:hanging="360"/>
+      </w:pPr>
+      <w:rPr>
+        <w:rFonts w:ascii="Symbol" w:hAnsi="Symbol" w:hint="default"/>
+      </w:rPr>
+    </w:lvl>
+    <w:lvl w:ilvl="4" w:tplc="40090003" w:tentative="1">
+      <w:start w:val="1"/>
+      <w:numFmt w:val="bullet"/>
+      <w:lvlText w:val="o"/>
+      <w:lvlJc w:val="left"/>
+      <w:pPr>
+        <w:ind w:left="3600" w:hanging="360"/>
+      </w:pPr>
+      <w:rPr>
+        <w:rFonts w:ascii="Courier New" w:hAnsi="Courier New" w:cs="Courier New" w:hint="default"/>
+      </w:rPr>
+    </w:lvl>
+    <w:lvl w:ilvl="5" w:tplc="40090005" w:tentative="1">
+      <w:start w:val="1"/>
+      <w:numFmt w:val="bullet"/>
+      <w:lvlText w:val=""/>
+      <w:lvlJc w:val="left"/>
+      <w:pPr>
+        <w:ind w:left="4320" w:hanging="360"/>
+      </w:pPr>
+      <w:rPr>
+        <w:rFonts w:ascii="Wingdings" w:hAnsi="Wingdings" w:hint="default"/>
+      </w:rPr>
+    </w:lvl>
+    <w:lvl w:ilvl="6" w:tplc="40090001" w:tentative="1">
+      <w:start w:val="1"/>
+      <w:numFmt w:val="bullet"/>
+      <w:lvlText w:val=""/>
+      <w:lvlJc w:val="left"/>
+      <w:pPr>
+        <w:ind w:left="5040" w:hanging="360"/>
+      </w:pPr>
+      <w:rPr>
+        <w:rFonts w:ascii="Symbol" w:hAnsi="Symbol" w:hint="default"/>
+      </w:rPr>
+    </w:lvl>
+    <w:lvl w:ilvl="7" w:tplc="40090003" w:tentative="1">
+      <w:start w:val="1"/>
+      <w:numFmt w:val="bullet"/>
+      <w:lvlText w:val="o"/>
+      <w:lvlJc w:val="left"/>
+      <w:pPr>
+        <w:ind w:left="5760" w:hanging="360"/>
+      </w:pPr>
+      <w:rPr>
+        <w:rFonts w:ascii="Courier New" w:hAnsi="Courier New" w:cs="Courier New" w:hint="default"/>
+      </w:rPr>
+    </w:lvl>
+    <w:lvl w:ilvl="8" w:tplc="40090005" w:tentative="1">
+      <w:start w:val="1"/>
+      <w:numFmt w:val="bullet"/>
+      <w:lvlText w:val=""/>
+      <w:lvlJc w:val="left"/>
+      <w:pPr>
+        <w:ind w:left="6480" w:hanging="360"/>
+      </w:pPr>
+      <w:rPr>
+        <w:rFonts w:ascii="Wingdings" w:hAnsi="Wingdings" w:hint="default"/>
+      </w:rPr>
+    </w:lvl>
+  </w:abstractNum>
+  <w:abstractNum w:abstractNumId="17" w15:restartNumberingAfterBreak="0">
     <w:nsid w:val="660A5580"/>
     <w:multiLevelType w:val="multilevel"/>
     <w:tmpl w:val="A74EEB24"/>
@@ -4596,7 +5711,7 @@
       </w:rPr>
     </w:lvl>
   </w:abstractNum>
-  <w:abstractNum w:abstractNumId="15" w15:restartNumberingAfterBreak="0">
+  <w:abstractNum w:abstractNumId="18" w15:restartNumberingAfterBreak="0">
     <w:nsid w:val="6B2D6186"/>
     <w:multiLevelType w:val="multilevel"/>
     <w:tmpl w:val="5DC02376"/>
@@ -4709,7 +5824,7 @@
       </w:pPr>
     </w:lvl>
   </w:abstractNum>
-  <w:abstractNum w:abstractNumId="16" w15:restartNumberingAfterBreak="0">
+  <w:abstractNum w:abstractNumId="19" w15:restartNumberingAfterBreak="0">
     <w:nsid w:val="6C8A3ED3"/>
     <w:multiLevelType w:val="multilevel"/>
     <w:tmpl w:val="C2F25846"/>
@@ -4822,7 +5937,7 @@
       </w:pPr>
     </w:lvl>
   </w:abstractNum>
-  <w:abstractNum w:abstractNumId="17" w15:restartNumberingAfterBreak="0">
+  <w:abstractNum w:abstractNumId="20" w15:restartNumberingAfterBreak="0">
     <w:nsid w:val="6DDA03ED"/>
     <w:multiLevelType w:val="multilevel"/>
     <w:tmpl w:val="A3F20878"/>
@@ -4971,7 +6086,7 @@
       </w:rPr>
     </w:lvl>
   </w:abstractNum>
-  <w:abstractNum w:abstractNumId="18" w15:restartNumberingAfterBreak="0">
+  <w:abstractNum w:abstractNumId="21" w15:restartNumberingAfterBreak="0">
     <w:nsid w:val="6FD45F86"/>
     <w:multiLevelType w:val="multilevel"/>
     <w:tmpl w:val="C256F104"/>
@@ -5084,7 +6199,7 @@
       </w:pPr>
     </w:lvl>
   </w:abstractNum>
-  <w:abstractNum w:abstractNumId="19" w15:restartNumberingAfterBreak="0">
+  <w:abstractNum w:abstractNumId="22" w15:restartNumberingAfterBreak="0">
     <w:nsid w:val="75157A15"/>
     <w:multiLevelType w:val="multilevel"/>
     <w:tmpl w:val="AB0A4E50"/>
@@ -5233,7 +6348,7 @@
       </w:rPr>
     </w:lvl>
   </w:abstractNum>
-  <w:abstractNum w:abstractNumId="20" w15:restartNumberingAfterBreak="0">
+  <w:abstractNum w:abstractNumId="23" w15:restartNumberingAfterBreak="0">
     <w:nsid w:val="78103DEF"/>
     <w:multiLevelType w:val="multilevel"/>
     <w:tmpl w:val="8884D24C"/>
@@ -5347,28 +6462,28 @@
     </w:lvl>
   </w:abstractNum>
   <w:num w:numId="1">
-    <w:abstractNumId w:val="11"/>
+    <w:abstractNumId w:val="13"/>
   </w:num>
   <w:num w:numId="2">
-    <w:abstractNumId w:val="19"/>
+    <w:abstractNumId w:val="22"/>
   </w:num>
   <w:num w:numId="3">
-    <w:abstractNumId w:val="14"/>
+    <w:abstractNumId w:val="17"/>
   </w:num>
   <w:num w:numId="4">
     <w:abstractNumId w:val="4"/>
   </w:num>
   <w:num w:numId="5">
-    <w:abstractNumId w:val="12"/>
+    <w:abstractNumId w:val="14"/>
   </w:num>
   <w:num w:numId="6">
     <w:abstractNumId w:val="7"/>
   </w:num>
   <w:num w:numId="7">
-    <w:abstractNumId w:val="15"/>
+    <w:abstractNumId w:val="18"/>
   </w:num>
   <w:num w:numId="8">
-    <w:abstractNumId w:val="13"/>
+    <w:abstractNumId w:val="15"/>
   </w:num>
   <w:num w:numId="9">
     <w:abstractNumId w:val="9"/>
@@ -5377,13 +6492,13 @@
     <w:abstractNumId w:val="1"/>
   </w:num>
   <w:num w:numId="11">
-    <w:abstractNumId w:val="18"/>
+    <w:abstractNumId w:val="21"/>
   </w:num>
   <w:num w:numId="12">
-    <w:abstractNumId w:val="16"/>
+    <w:abstractNumId w:val="19"/>
   </w:num>
   <w:num w:numId="13">
-    <w:abstractNumId w:val="17"/>
+    <w:abstractNumId w:val="20"/>
   </w:num>
   <w:num w:numId="14">
     <w:abstractNumId w:val="2"/>
@@ -5395,7 +6510,7 @@
     <w:abstractNumId w:val="8"/>
   </w:num>
   <w:num w:numId="17">
-    <w:abstractNumId w:val="20"/>
+    <w:abstractNumId w:val="23"/>
   </w:num>
   <w:num w:numId="18">
     <w:abstractNumId w:val="5"/>
@@ -5408,6 +6523,15 @@
   </w:num>
   <w:num w:numId="21">
     <w:abstractNumId w:val="10"/>
+  </w:num>
+  <w:num w:numId="22">
+    <w:abstractNumId w:val="12"/>
+  </w:num>
+  <w:num w:numId="23">
+    <w:abstractNumId w:val="11"/>
+  </w:num>
+  <w:num w:numId="24">
+    <w:abstractNumId w:val="16"/>
   </w:num>
 </w:numbering>
 </file>
@@ -5999,6 +7123,65 @@
       <w:iCs/>
     </w:rPr>
   </w:style>
+  <w:style w:type="paragraph" w:styleId="ListParagraph">
+    <w:name w:val="List Paragraph"/>
+    <w:basedOn w:val="Normal"/>
+    <w:uiPriority w:val="34"/>
+    <w:qFormat/>
+    <w:rsid w:val="008B519C"/>
+    <w:pPr>
+      <w:ind w:left="720"/>
+      <w:contextualSpacing/>
+    </w:pPr>
+  </w:style>
+  <w:style w:type="paragraph" w:styleId="HTMLPreformatted">
+    <w:name w:val="HTML Preformatted"/>
+    <w:basedOn w:val="Normal"/>
+    <w:link w:val="HTMLPreformattedChar"/>
+    <w:uiPriority w:val="99"/>
+    <w:unhideWhenUsed/>
+    <w:rsid w:val="00211C94"/>
+    <w:pPr>
+      <w:tabs>
+        <w:tab w:val="left" w:pos="916"/>
+        <w:tab w:val="left" w:pos="1832"/>
+        <w:tab w:val="left" w:pos="2748"/>
+        <w:tab w:val="left" w:pos="3664"/>
+        <w:tab w:val="left" w:pos="4580"/>
+        <w:tab w:val="left" w:pos="5496"/>
+        <w:tab w:val="left" w:pos="6412"/>
+        <w:tab w:val="left" w:pos="7328"/>
+        <w:tab w:val="left" w:pos="8244"/>
+        <w:tab w:val="left" w:pos="9160"/>
+        <w:tab w:val="left" w:pos="10076"/>
+        <w:tab w:val="left" w:pos="10992"/>
+        <w:tab w:val="left" w:pos="11908"/>
+        <w:tab w:val="left" w:pos="12824"/>
+        <w:tab w:val="left" w:pos="13740"/>
+        <w:tab w:val="left" w:pos="14656"/>
+      </w:tabs>
+      <w:spacing w:after="0" w:line="240" w:lineRule="auto"/>
+    </w:pPr>
+    <w:rPr>
+      <w:rFonts w:ascii="Courier New" w:eastAsia="Times New Roman" w:hAnsi="Courier New" w:cs="Courier New"/>
+      <w:sz w:val="20"/>
+      <w:szCs w:val="20"/>
+      <w:lang w:eastAsia="en-IN"/>
+    </w:rPr>
+  </w:style>
+  <w:style w:type="character" w:customStyle="1" w:styleId="HTMLPreformattedChar">
+    <w:name w:val="HTML Preformatted Char"/>
+    <w:basedOn w:val="DefaultParagraphFont"/>
+    <w:link w:val="HTMLPreformatted"/>
+    <w:uiPriority w:val="99"/>
+    <w:rsid w:val="00211C94"/>
+    <w:rPr>
+      <w:rFonts w:ascii="Courier New" w:eastAsia="Times New Roman" w:hAnsi="Courier New" w:cs="Courier New"/>
+      <w:sz w:val="20"/>
+      <w:szCs w:val="20"/>
+      <w:lang w:eastAsia="en-IN"/>
+    </w:rPr>
+  </w:style>
 </w:styles>
 </file>
 

</xml_diff>